<commit_message>
项目周报 Signed-off-by: zhutaos <15232196785@163.com>
</commit_message>
<xml_diff>
--- a/项目周报/第三周项目周报.docx
+++ b/项目周报/第三周项目周报.docx
@@ -1,6 +1,6 @@
 
 <file path=word/document.xml><?xml version="1.0" encoding="utf-8"?>
-<w:document xmlns:ve="http://schemas.openxmlformats.org/markup-compatibility/2006" xmlns:o="urn:schemas-microsoft-com:office:office" xmlns:r="http://schemas.openxmlformats.org/officeDocument/2006/relationships" xmlns:m="http://schemas.openxmlformats.org/officeDocument/2006/math" xmlns:v="urn:schemas-microsoft-com:vml" xmlns:wp="http://schemas.openxmlformats.org/drawingml/2006/wordprocessingDrawing" xmlns:w10="urn:schemas-microsoft-com:office:word" xmlns:w="http://schemas.openxmlformats.org/wordprocessingml/2006/main" xmlns:wne="http://schemas.microsoft.com/office/word/2006/wordml">
+<w:document xmlns:wpc="http://schemas.microsoft.com/office/word/2010/wordprocessingCanvas" xmlns:mc="http://schemas.openxmlformats.org/markup-compatibility/2006" xmlns:o="urn:schemas-microsoft-com:office:office" xmlns:r="http://schemas.openxmlformats.org/officeDocument/2006/relationships" xmlns:m="http://schemas.openxmlformats.org/officeDocument/2006/math" xmlns:v="urn:schemas-microsoft-com:vml" xmlns:wp14="http://schemas.microsoft.com/office/word/2010/wordprocessingDrawing" xmlns:wp="http://schemas.openxmlformats.org/drawingml/2006/wordprocessingDrawing" xmlns:w10="urn:schemas-microsoft-com:office:word" xmlns:w="http://schemas.openxmlformats.org/wordprocessingml/2006/main" xmlns:w14="http://schemas.microsoft.com/office/word/2010/wordml" xmlns:w15="http://schemas.microsoft.com/office/word/2012/wordml" xmlns:wpg="http://schemas.microsoft.com/office/word/2010/wordprocessingGroup" xmlns:wpi="http://schemas.microsoft.com/office/word/2010/wordprocessingInk" xmlns:wne="http://schemas.microsoft.com/office/word/2006/wordml" xmlns:wps="http://schemas.microsoft.com/office/word/2010/wordprocessingShape" mc:Ignorable="w14 w15 wp14">
   <w:body>
     <w:p>
       <w:pPr>
@@ -74,6 +74,8 @@
         </w:rPr>
         <w:t>2016-11-16</w:t>
       </w:r>
+      <w:bookmarkStart w:id="0" w:name="_GoBack"/>
+      <w:bookmarkEnd w:id="0"/>
       <w:r>
         <w:rPr>
           <w:rFonts w:hint="eastAsia"/>
@@ -170,7 +172,7 @@
           <w:b/>
         </w:rPr>
       </w:pPr>
-      <w:commentRangeStart w:id="0"/>
+      <w:commentRangeStart w:id="1"/>
       <w:r>
         <w:rPr>
           <w:rFonts w:hint="eastAsia"/>
@@ -178,12 +180,12 @@
         </w:rPr>
         <w:t>项目仪表板</w:t>
       </w:r>
-      <w:commentRangeEnd w:id="0"/>
+      <w:commentRangeEnd w:id="1"/>
       <w:r>
         <w:rPr>
           <w:rStyle w:val="a8"/>
         </w:rPr>
-        <w:commentReference w:id="0"/>
+        <w:commentReference w:id="1"/>
       </w:r>
     </w:p>
     <w:p>
@@ -219,57 +221,10 @@
           <w:color w:val="548DD4" w:themeColor="text2" w:themeTint="99"/>
         </w:rPr>
         <w:drawing>
-          <wp:inline distT="0" distB="0" distL="0" distR="0">
+          <wp:inline distT="0" distB="0" distL="0" distR="0" wp14:anchorId="75451FFE" wp14:editId="77E9514D">
             <wp:extent cx="4200525" cy="2466975"/>
             <wp:effectExtent l="0" t="0" r="9525" b="9525"/>
             <wp:docPr id="1" name="图表 1"/>
-            <wp:cNvGraphicFramePr/>
-            <a:graphic xmlns:a="http://schemas.openxmlformats.org/drawingml/2006/main">
-              <a:graphicData uri="http://schemas.openxmlformats.org/drawingml/2006/chart">
-                <c:chart xmlns:c="http://schemas.openxmlformats.org/drawingml/2006/chart" xmlns:r="http://schemas.openxmlformats.org/officeDocument/2006/relationships" r:id="rId8"/>
-              </a:graphicData>
-            </a:graphic>
-          </wp:inline>
-        </w:drawing>
-      </w:r>
-    </w:p>
-    <w:p>
-      <w:pPr>
-        <w:pStyle w:val="a7"/>
-        <w:ind w:left="420" w:firstLineChars="0" w:firstLine="0"/>
-        <w:rPr>
-          <w:color w:val="0070C0"/>
-        </w:rPr>
-      </w:pPr>
-      <w:r>
-        <w:rPr>
-          <w:rFonts w:hint="eastAsia"/>
-          <w:color w:val="0070C0"/>
-        </w:rPr>
-        <w:t>项目进度图</w:t>
-      </w:r>
-    </w:p>
-    <w:p>
-      <w:pPr>
-        <w:pStyle w:val="a7"/>
-        <w:ind w:left="420" w:firstLineChars="0" w:firstLine="0"/>
-        <w:jc w:val="center"/>
-        <w:rPr>
-          <w:i/>
-          <w:color w:val="548DD4" w:themeColor="text2" w:themeTint="99"/>
-        </w:rPr>
-      </w:pPr>
-      <w:r>
-        <w:rPr>
-          <w:i/>
-          <w:noProof/>
-          <w:color w:val="548DD4" w:themeColor="text2" w:themeTint="99"/>
-        </w:rPr>
-        <w:drawing>
-          <wp:inline distT="0" distB="0" distL="0" distR="0">
-            <wp:extent cx="4200525" cy="2524125"/>
-            <wp:effectExtent l="0" t="0" r="9525" b="9525"/>
-            <wp:docPr id="2" name="图表 2"/>
             <wp:cNvGraphicFramePr/>
             <a:graphic xmlns:a="http://schemas.openxmlformats.org/drawingml/2006/main">
               <a:graphicData uri="http://schemas.openxmlformats.org/drawingml/2006/chart">
@@ -284,12 +239,17 @@
       <w:pPr>
         <w:pStyle w:val="a7"/>
         <w:ind w:left="420" w:firstLineChars="0" w:firstLine="0"/>
-        <w:jc w:val="center"/>
-        <w:rPr>
-          <w:i/>
-          <w:color w:val="548DD4" w:themeColor="text2" w:themeTint="99"/>
-        </w:rPr>
-      </w:pPr>
+        <w:rPr>
+          <w:color w:val="0070C0"/>
+        </w:rPr>
+      </w:pPr>
+      <w:r>
+        <w:rPr>
+          <w:rFonts w:hint="eastAsia"/>
+          <w:color w:val="0070C0"/>
+        </w:rPr>
+        <w:t>项目进度图</w:t>
+      </w:r>
     </w:p>
     <w:p>
       <w:pPr>
@@ -301,78 +261,6 @@
           <w:color w:val="548DD4" w:themeColor="text2" w:themeTint="99"/>
         </w:rPr>
       </w:pPr>
-    </w:p>
-    <w:p>
-      <w:pPr>
-        <w:pStyle w:val="a7"/>
-        <w:ind w:left="420" w:firstLineChars="0" w:firstLine="0"/>
-        <w:jc w:val="center"/>
-        <w:rPr>
-          <w:i/>
-          <w:color w:val="548DD4" w:themeColor="text2" w:themeTint="99"/>
-        </w:rPr>
-      </w:pPr>
-    </w:p>
-    <w:p>
-      <w:pPr>
-        <w:pStyle w:val="a7"/>
-        <w:ind w:left="420" w:firstLineChars="0" w:firstLine="0"/>
-        <w:jc w:val="center"/>
-        <w:rPr>
-          <w:i/>
-          <w:color w:val="548DD4" w:themeColor="text2" w:themeTint="99"/>
-        </w:rPr>
-      </w:pPr>
-    </w:p>
-    <w:p>
-      <w:pPr>
-        <w:pStyle w:val="a7"/>
-        <w:ind w:left="420" w:firstLineChars="0" w:firstLine="0"/>
-        <w:jc w:val="center"/>
-        <w:rPr>
-          <w:i/>
-          <w:color w:val="548DD4" w:themeColor="text2" w:themeTint="99"/>
-        </w:rPr>
-      </w:pPr>
-    </w:p>
-    <w:p>
-      <w:pPr>
-        <w:pStyle w:val="a7"/>
-        <w:ind w:left="420" w:firstLineChars="0" w:firstLine="0"/>
-        <w:jc w:val="center"/>
-        <w:rPr>
-          <w:i/>
-          <w:color w:val="548DD4" w:themeColor="text2" w:themeTint="99"/>
-        </w:rPr>
-      </w:pPr>
-    </w:p>
-    <w:p>
-      <w:pPr>
-        <w:pStyle w:val="a7"/>
-        <w:ind w:left="420" w:firstLineChars="0" w:firstLine="0"/>
-        <w:rPr>
-          <w:color w:val="0070C0"/>
-        </w:rPr>
-      </w:pPr>
-      <w:r>
-        <w:rPr>
-          <w:rFonts w:hint="eastAsia"/>
-          <w:color w:val="0070C0"/>
-        </w:rPr>
-        <w:lastRenderedPageBreak/>
-        <w:t>需求变更</w:t>
-      </w:r>
-    </w:p>
-    <w:p>
-      <w:pPr>
-        <w:pStyle w:val="a7"/>
-        <w:ind w:left="420" w:firstLineChars="0" w:firstLine="0"/>
-        <w:jc w:val="center"/>
-        <w:rPr>
-          <w:i/>
-          <w:color w:val="548DD4" w:themeColor="text2" w:themeTint="99"/>
-        </w:rPr>
-      </w:pPr>
       <w:r>
         <w:rPr>
           <w:i/>
@@ -380,10 +268,10 @@
           <w:color w:val="548DD4" w:themeColor="text2" w:themeTint="99"/>
         </w:rPr>
         <w:drawing>
-          <wp:inline distT="0" distB="0" distL="0" distR="0">
-            <wp:extent cx="4457700" cy="2295525"/>
-            <wp:effectExtent l="0" t="0" r="19050" b="9525"/>
-            <wp:docPr id="3" name="图表 3"/>
+          <wp:inline distT="0" distB="0" distL="0" distR="0" wp14:anchorId="4CE0E4E4" wp14:editId="6AB9EAA6">
+            <wp:extent cx="4200525" cy="2524125"/>
+            <wp:effectExtent l="0" t="0" r="9525" b="9525"/>
+            <wp:docPr id="2" name="图表 2"/>
             <wp:cNvGraphicFramePr/>
             <a:graphic xmlns:a="http://schemas.openxmlformats.org/drawingml/2006/main">
               <a:graphicData uri="http://schemas.openxmlformats.org/drawingml/2006/chart">
@@ -398,17 +286,12 @@
       <w:pPr>
         <w:pStyle w:val="a7"/>
         <w:ind w:left="420" w:firstLineChars="0" w:firstLine="0"/>
-        <w:rPr>
-          <w:color w:val="0070C0"/>
-        </w:rPr>
-      </w:pPr>
-      <w:r>
-        <w:rPr>
-          <w:rFonts w:hint="eastAsia"/>
-          <w:color w:val="0070C0"/>
-        </w:rPr>
-        <w:t>测试进度</w:t>
-      </w:r>
+        <w:jc w:val="center"/>
+        <w:rPr>
+          <w:i/>
+          <w:color w:val="548DD4" w:themeColor="text2" w:themeTint="99"/>
+        </w:rPr>
+      </w:pPr>
     </w:p>
     <w:p>
       <w:pPr>
@@ -420,6 +303,78 @@
           <w:color w:val="548DD4" w:themeColor="text2" w:themeTint="99"/>
         </w:rPr>
       </w:pPr>
+    </w:p>
+    <w:p>
+      <w:pPr>
+        <w:pStyle w:val="a7"/>
+        <w:ind w:left="420" w:firstLineChars="0" w:firstLine="0"/>
+        <w:jc w:val="center"/>
+        <w:rPr>
+          <w:i/>
+          <w:color w:val="548DD4" w:themeColor="text2" w:themeTint="99"/>
+        </w:rPr>
+      </w:pPr>
+    </w:p>
+    <w:p>
+      <w:pPr>
+        <w:pStyle w:val="a7"/>
+        <w:ind w:left="420" w:firstLineChars="0" w:firstLine="0"/>
+        <w:jc w:val="center"/>
+        <w:rPr>
+          <w:i/>
+          <w:color w:val="548DD4" w:themeColor="text2" w:themeTint="99"/>
+        </w:rPr>
+      </w:pPr>
+    </w:p>
+    <w:p>
+      <w:pPr>
+        <w:pStyle w:val="a7"/>
+        <w:ind w:left="420" w:firstLineChars="0" w:firstLine="0"/>
+        <w:jc w:val="center"/>
+        <w:rPr>
+          <w:i/>
+          <w:color w:val="548DD4" w:themeColor="text2" w:themeTint="99"/>
+        </w:rPr>
+      </w:pPr>
+    </w:p>
+    <w:p>
+      <w:pPr>
+        <w:pStyle w:val="a7"/>
+        <w:ind w:left="420" w:firstLineChars="0" w:firstLine="0"/>
+        <w:jc w:val="center"/>
+        <w:rPr>
+          <w:i/>
+          <w:color w:val="548DD4" w:themeColor="text2" w:themeTint="99"/>
+        </w:rPr>
+      </w:pPr>
+    </w:p>
+    <w:p>
+      <w:pPr>
+        <w:pStyle w:val="a7"/>
+        <w:ind w:left="420" w:firstLineChars="0" w:firstLine="0"/>
+        <w:rPr>
+          <w:color w:val="0070C0"/>
+        </w:rPr>
+      </w:pPr>
+      <w:r>
+        <w:rPr>
+          <w:rFonts w:hint="eastAsia"/>
+          <w:color w:val="0070C0"/>
+        </w:rPr>
+        <w:lastRenderedPageBreak/>
+        <w:t>需求变更</w:t>
+      </w:r>
+    </w:p>
+    <w:p>
+      <w:pPr>
+        <w:pStyle w:val="a7"/>
+        <w:ind w:left="420" w:firstLineChars="0" w:firstLine="0"/>
+        <w:jc w:val="center"/>
+        <w:rPr>
+          <w:i/>
+          <w:color w:val="548DD4" w:themeColor="text2" w:themeTint="99"/>
+        </w:rPr>
+      </w:pPr>
       <w:r>
         <w:rPr>
           <w:i/>
@@ -427,10 +382,10 @@
           <w:color w:val="548DD4" w:themeColor="text2" w:themeTint="99"/>
         </w:rPr>
         <w:drawing>
-          <wp:inline distT="0" distB="0" distL="0" distR="0">
-            <wp:extent cx="4467225" cy="2171700"/>
-            <wp:effectExtent l="0" t="0" r="9525" b="19050"/>
-            <wp:docPr id="4" name="图表 4"/>
+          <wp:inline distT="0" distB="0" distL="0" distR="0" wp14:anchorId="796BCAC0" wp14:editId="374E2FE5">
+            <wp:extent cx="4457700" cy="2295525"/>
+            <wp:effectExtent l="0" t="0" r="19050" b="9525"/>
+            <wp:docPr id="3" name="图表 3"/>
             <wp:cNvGraphicFramePr/>
             <a:graphic xmlns:a="http://schemas.openxmlformats.org/drawingml/2006/main">
               <a:graphicData uri="http://schemas.openxmlformats.org/drawingml/2006/chart">
@@ -445,7 +400,6 @@
       <w:pPr>
         <w:pStyle w:val="a7"/>
         <w:ind w:left="420" w:firstLineChars="0" w:firstLine="0"/>
-        <w:outlineLvl w:val="0"/>
         <w:rPr>
           <w:color w:val="0070C0"/>
         </w:rPr>
@@ -455,14 +409,7 @@
           <w:rFonts w:hint="eastAsia"/>
           <w:color w:val="0070C0"/>
         </w:rPr>
-        <w:t>Bug</w:t>
-      </w:r>
-      <w:r>
-        <w:rPr>
-          <w:rFonts w:hint="eastAsia"/>
-          <w:color w:val="0070C0"/>
-        </w:rPr>
-        <w:t>趋势</w:t>
+        <w:t>测试进度</w:t>
       </w:r>
     </w:p>
     <w:p>
@@ -482,10 +429,10 @@
           <w:color w:val="548DD4" w:themeColor="text2" w:themeTint="99"/>
         </w:rPr>
         <w:drawing>
-          <wp:inline distT="0" distB="0" distL="0" distR="0">
-            <wp:extent cx="4495800" cy="2428875"/>
-            <wp:effectExtent l="0" t="0" r="19050" b="9525"/>
-            <wp:docPr id="5" name="图表 5"/>
+          <wp:inline distT="0" distB="0" distL="0" distR="0" wp14:anchorId="4D903FAE" wp14:editId="31E7C7BC">
+            <wp:extent cx="4467225" cy="2171700"/>
+            <wp:effectExtent l="0" t="0" r="9525" b="19050"/>
+            <wp:docPr id="4" name="图表 4"/>
             <wp:cNvGraphicFramePr/>
             <a:graphic xmlns:a="http://schemas.openxmlformats.org/drawingml/2006/main">
               <a:graphicData uri="http://schemas.openxmlformats.org/drawingml/2006/chart">
@@ -500,38 +447,24 @@
       <w:pPr>
         <w:pStyle w:val="a7"/>
         <w:ind w:left="420" w:firstLineChars="0" w:firstLine="0"/>
-        <w:rPr>
-          <w:i/>
+        <w:outlineLvl w:val="0"/>
+        <w:rPr>
           <w:color w:val="0070C0"/>
         </w:rPr>
       </w:pPr>
-    </w:p>
-    <w:p>
-      <w:pPr>
-        <w:pStyle w:val="a7"/>
-        <w:ind w:left="420" w:firstLineChars="0" w:firstLine="0"/>
-        <w:rPr>
-          <w:i/>
+      <w:r>
+        <w:rPr>
+          <w:rFonts w:hint="eastAsia"/>
           <w:color w:val="0070C0"/>
         </w:rPr>
-      </w:pPr>
-    </w:p>
-    <w:p>
-      <w:pPr>
-        <w:pStyle w:val="a7"/>
-        <w:ind w:left="420" w:firstLineChars="0" w:firstLine="0"/>
-        <w:outlineLvl w:val="0"/>
-        <w:rPr>
+        <w:t>Bug</w:t>
+      </w:r>
+      <w:r>
+        <w:rPr>
+          <w:rFonts w:hint="eastAsia"/>
           <w:color w:val="0070C0"/>
         </w:rPr>
-      </w:pPr>
-      <w:r>
-        <w:rPr>
-          <w:rFonts w:hint="eastAsia"/>
-          <w:color w:val="0070C0"/>
-        </w:rPr>
-        <w:lastRenderedPageBreak/>
-        <w:t>FFR</w:t>
+        <w:t>趋势</w:t>
       </w:r>
     </w:p>
     <w:p>
@@ -551,10 +484,10 @@
           <w:color w:val="548DD4" w:themeColor="text2" w:themeTint="99"/>
         </w:rPr>
         <w:drawing>
-          <wp:inline distT="0" distB="0" distL="0" distR="0">
-            <wp:extent cx="4076700" cy="2181225"/>
+          <wp:inline distT="0" distB="0" distL="0" distR="0" wp14:anchorId="23E642C0" wp14:editId="539B9637">
+            <wp:extent cx="4495800" cy="2428875"/>
             <wp:effectExtent l="0" t="0" r="19050" b="9525"/>
-            <wp:docPr id="6" name="图表 6"/>
+            <wp:docPr id="5" name="图表 5"/>
             <wp:cNvGraphicFramePr/>
             <a:graphic xmlns:a="http://schemas.openxmlformats.org/drawingml/2006/main">
               <a:graphicData uri="http://schemas.openxmlformats.org/drawingml/2006/chart">
@@ -571,6 +504,75 @@
         <w:ind w:left="420" w:firstLineChars="0" w:firstLine="0"/>
         <w:rPr>
           <w:i/>
+          <w:color w:val="0070C0"/>
+        </w:rPr>
+      </w:pPr>
+    </w:p>
+    <w:p>
+      <w:pPr>
+        <w:pStyle w:val="a7"/>
+        <w:ind w:left="420" w:firstLineChars="0" w:firstLine="0"/>
+        <w:rPr>
+          <w:i/>
+          <w:color w:val="0070C0"/>
+        </w:rPr>
+      </w:pPr>
+    </w:p>
+    <w:p>
+      <w:pPr>
+        <w:pStyle w:val="a7"/>
+        <w:ind w:left="420" w:firstLineChars="0" w:firstLine="0"/>
+        <w:outlineLvl w:val="0"/>
+        <w:rPr>
+          <w:color w:val="0070C0"/>
+        </w:rPr>
+      </w:pPr>
+      <w:r>
+        <w:rPr>
+          <w:rFonts w:hint="eastAsia"/>
+          <w:color w:val="0070C0"/>
+        </w:rPr>
+        <w:lastRenderedPageBreak/>
+        <w:t>FFR</w:t>
+      </w:r>
+    </w:p>
+    <w:p>
+      <w:pPr>
+        <w:pStyle w:val="a7"/>
+        <w:ind w:left="420" w:firstLineChars="0" w:firstLine="0"/>
+        <w:jc w:val="center"/>
+        <w:rPr>
+          <w:i/>
+          <w:color w:val="548DD4" w:themeColor="text2" w:themeTint="99"/>
+        </w:rPr>
+      </w:pPr>
+      <w:r>
+        <w:rPr>
+          <w:i/>
+          <w:noProof/>
+          <w:color w:val="548DD4" w:themeColor="text2" w:themeTint="99"/>
+        </w:rPr>
+        <w:drawing>
+          <wp:inline distT="0" distB="0" distL="0" distR="0" wp14:anchorId="12DEAD5A" wp14:editId="03AD025B">
+            <wp:extent cx="4076700" cy="2181225"/>
+            <wp:effectExtent l="0" t="0" r="0" b="0"/>
+            <wp:docPr id="6" name="图表 6"/>
+            <wp:cNvGraphicFramePr/>
+            <a:graphic xmlns:a="http://schemas.openxmlformats.org/drawingml/2006/main">
+              <a:graphicData uri="http://schemas.openxmlformats.org/drawingml/2006/chart">
+                <c:chart xmlns:c="http://schemas.openxmlformats.org/drawingml/2006/chart" xmlns:r="http://schemas.openxmlformats.org/officeDocument/2006/relationships" r:id="rId14"/>
+              </a:graphicData>
+            </a:graphic>
+          </wp:inline>
+        </w:drawing>
+      </w:r>
+    </w:p>
+    <w:p>
+      <w:pPr>
+        <w:pStyle w:val="a7"/>
+        <w:ind w:left="420" w:firstLineChars="0" w:firstLine="0"/>
+        <w:rPr>
+          <w:i/>
           <w:color w:val="548DD4" w:themeColor="text2" w:themeTint="99"/>
         </w:rPr>
       </w:pPr>
@@ -607,7 +609,7 @@
       <w:tblPr>
         <w:tblStyle w:val="a6"/>
         <w:tblW w:w="0" w:type="auto"/>
-        <w:tblLook w:val="04A0"/>
+        <w:tblLook w:val="04A0" w:firstRow="1" w:lastRow="0" w:firstColumn="1" w:lastColumn="0" w:noHBand="0" w:noVBand="1"/>
       </w:tblPr>
       <w:tblGrid>
         <w:gridCol w:w="3220"/>
@@ -1067,7 +1069,7 @@
       <w:tblPr>
         <w:tblStyle w:val="a6"/>
         <w:tblW w:w="0" w:type="auto"/>
-        <w:tblLook w:val="04A0"/>
+        <w:tblLook w:val="04A0" w:firstRow="1" w:lastRow="0" w:firstColumn="1" w:lastColumn="0" w:noHBand="0" w:noVBand="1"/>
       </w:tblPr>
       <w:tblGrid>
         <w:gridCol w:w="3179"/>
@@ -1171,7 +1173,7 @@
                 <w:rFonts w:hint="eastAsia"/>
                 <w:color w:val="0070C0"/>
               </w:rPr>
-              <w:t>编写数据库设计文档</w:t>
+              <w:t>架构数据库模型</w:t>
             </w:r>
           </w:p>
         </w:tc>
@@ -1274,7 +1276,7 @@
               <w:rPr>
                 <w:color w:val="0070C0"/>
               </w:rPr>
-              <w:t>设计数据库</w:t>
+              <w:t>编写数据库设计文档</w:t>
             </w:r>
           </w:p>
         </w:tc>
@@ -1345,6 +1347,13 @@
                 <w:color w:val="0070C0"/>
               </w:rPr>
               <w:t>赵静华、王天雷</w:t>
+            </w:r>
+            <w:r>
+              <w:rPr>
+                <w:rFonts w:hint="eastAsia"/>
+                <w:color w:val="0070C0"/>
+              </w:rPr>
+              <w:t>、朱涛</w:t>
             </w:r>
           </w:p>
         </w:tc>
@@ -1391,7 +1400,19 @@
               <w:rPr>
                 <w:color w:val="0070C0"/>
               </w:rPr>
-              <w:t>编写系统设计文档</w:t>
+              <w:t>编写</w:t>
+            </w:r>
+            <w:r>
+              <w:rPr>
+                <w:color w:val="0070C0"/>
+              </w:rPr>
+              <w:t>并整理</w:t>
+            </w:r>
+            <w:r>
+              <w:rPr>
+                <w:color w:val="0070C0"/>
+              </w:rPr>
+              <w:t>系统设计文档</w:t>
             </w:r>
           </w:p>
         </w:tc>
@@ -1440,7 +1461,7 @@
                 <w:rFonts w:hint="eastAsia"/>
                 <w:color w:val="0070C0"/>
               </w:rPr>
-              <w:t>刘仁、吴世林、高康康、朱涛</w:t>
+              <w:t>刘仁、吴世林、高康康、</w:t>
             </w:r>
           </w:p>
         </w:tc>
@@ -1470,7 +1491,7 @@
     <w:p>
       <w:pPr>
         <w:pStyle w:val="a7"/>
-        <w:spacing w:afterLines="50" w:line="240" w:lineRule="auto"/>
+        <w:spacing w:afterLines="50" w:after="156" w:line="240" w:lineRule="auto"/>
         <w:ind w:left="357" w:firstLineChars="0" w:firstLine="0"/>
         <w:rPr>
           <w:color w:val="0070C0"/>
@@ -1507,6 +1528,59 @@
     </w:p>
     <w:p>
       <w:pPr>
+        <w:spacing w:line="240" w:lineRule="auto"/>
+        <w:rPr>
+          <w:color w:val="0070C0"/>
+        </w:rPr>
+      </w:pPr>
+      <w:r>
+        <w:rPr>
+          <w:color w:val="0070C0"/>
+        </w:rPr>
+        <w:t>数据库的</w:t>
+      </w:r>
+      <w:r>
+        <w:rPr>
+          <w:color w:val="0070C0"/>
+        </w:rPr>
+        <w:t>分析分类</w:t>
+      </w:r>
+      <w:r>
+        <w:rPr>
+          <w:rFonts w:hint="eastAsia"/>
+          <w:color w:val="0070C0"/>
+        </w:rPr>
+        <w:t>，</w:t>
+      </w:r>
+      <w:r>
+        <w:rPr>
+          <w:color w:val="0070C0"/>
+        </w:rPr>
+        <w:t>数据库的命名与数据模型的架构</w:t>
+      </w:r>
+      <w:r>
+        <w:rPr>
+          <w:rFonts w:hint="eastAsia"/>
+          <w:color w:val="0070C0"/>
+        </w:rPr>
+        <w:t>，</w:t>
+      </w:r>
+      <w:r>
+        <w:rPr>
+          <w:color w:val="0070C0"/>
+        </w:rPr>
+        <w:t>数据间关系的理解</w:t>
+      </w:r>
+      <w:r>
+        <w:rPr>
+          <w:rFonts w:hint="eastAsia"/>
+          <w:color w:val="0070C0"/>
+        </w:rPr>
+        <w:t>。</w:t>
+      </w:r>
+    </w:p>
+    <w:p>
+      <w:pPr>
         <w:pStyle w:val="a7"/>
         <w:numPr>
           <w:ilvl w:val="0"/>
@@ -1537,7 +1611,7 @@
       <w:tblPr>
         <w:tblStyle w:val="a6"/>
         <w:tblW w:w="0" w:type="auto"/>
-        <w:tblLook w:val="04A0"/>
+        <w:tblLook w:val="04A0" w:firstRow="1" w:lastRow="0" w:firstColumn="1" w:lastColumn="0" w:noHBand="0" w:noVBand="1"/>
       </w:tblPr>
       <w:tblGrid>
         <w:gridCol w:w="3085"/>
@@ -1641,6 +1715,13 @@
                 <w:rFonts w:hint="eastAsia"/>
                 <w:color w:val="0070C0"/>
               </w:rPr>
+              <w:t>细致</w:t>
+            </w:r>
+            <w:r>
+              <w:rPr>
+                <w:rFonts w:hint="eastAsia"/>
+                <w:color w:val="0070C0"/>
+              </w:rPr>
               <w:t>完善各自负责页面设计（三改）</w:t>
             </w:r>
           </w:p>
@@ -1738,7 +1819,7 @@
                 <w:rFonts w:hint="eastAsia"/>
                 <w:color w:val="0070C0"/>
               </w:rPr>
-              <w:t>编写各自负责的页面的静态页</w:t>
+              <w:t>处理页面功能的规划设计</w:t>
             </w:r>
           </w:p>
         </w:tc>
@@ -1759,28 +1840,13 @@
                 <w:rFonts w:hint="eastAsia"/>
                 <w:color w:val="0070C0"/>
               </w:rPr>
-              <w:t>2016-11-23~2016-11</w:t>
-            </w:r>
-            <w:r>
-              <w:rPr>
-                <w:rFonts w:hint="eastAsia"/>
-                <w:color w:val="0070C0"/>
-              </w:rPr>
-              <w:t>-</w:t>
-            </w:r>
-            <w:r>
-              <w:rPr>
-                <w:rFonts w:hint="eastAsia"/>
-                <w:color w:val="0070C0"/>
-              </w:rPr>
-              <w:t>2</w:t>
-            </w:r>
-            <w:r>
-              <w:rPr>
-                <w:rFonts w:hint="eastAsia"/>
-                <w:color w:val="0070C0"/>
-              </w:rPr>
-              <w:t>9</w:t>
+              <w:t>2016-11-23~</w:t>
+            </w:r>
+            <w:r>
+              <w:rPr>
+                <w:color w:val="0070C0"/>
+              </w:rPr>
+              <w:t>2016-11-25</w:t>
             </w:r>
           </w:p>
         </w:tc>
@@ -1827,6 +1893,117 @@
           </w:p>
         </w:tc>
       </w:tr>
+      <w:tr>
+        <w:tc>
+          <w:tcPr>
+            <w:tcW w:w="3085" w:type="dxa"/>
+          </w:tcPr>
+          <w:p>
+            <w:pPr>
+              <w:pStyle w:val="a7"/>
+              <w:numPr>
+                <w:ilvl w:val="0"/>
+                <w:numId w:val="5"/>
+              </w:numPr>
+              <w:ind w:firstLineChars="0"/>
+              <w:rPr>
+                <w:color w:val="0070C0"/>
+              </w:rPr>
+            </w:pPr>
+            <w:r>
+              <w:rPr>
+                <w:rFonts w:hint="eastAsia"/>
+                <w:color w:val="0070C0"/>
+              </w:rPr>
+              <w:t>编写各自负责的页面的静态页</w:t>
+            </w:r>
+          </w:p>
+        </w:tc>
+        <w:tc>
+          <w:tcPr>
+            <w:tcW w:w="2410" w:type="dxa"/>
+          </w:tcPr>
+          <w:p>
+            <w:pPr>
+              <w:pStyle w:val="a7"/>
+              <w:ind w:firstLineChars="0" w:firstLine="0"/>
+              <w:rPr>
+                <w:color w:val="0070C0"/>
+              </w:rPr>
+            </w:pPr>
+            <w:r>
+              <w:rPr>
+                <w:rFonts w:hint="eastAsia"/>
+                <w:color w:val="0070C0"/>
+              </w:rPr>
+              <w:t>2016-11-23~2016-11</w:t>
+            </w:r>
+            <w:r>
+              <w:rPr>
+                <w:rFonts w:hint="eastAsia"/>
+                <w:color w:val="0070C0"/>
+              </w:rPr>
+              <w:t>-</w:t>
+            </w:r>
+            <w:r>
+              <w:rPr>
+                <w:rFonts w:hint="eastAsia"/>
+                <w:color w:val="0070C0"/>
+              </w:rPr>
+              <w:t>2</w:t>
+            </w:r>
+            <w:r>
+              <w:rPr>
+                <w:rFonts w:hint="eastAsia"/>
+                <w:color w:val="0070C0"/>
+              </w:rPr>
+              <w:t>9</w:t>
+            </w:r>
+          </w:p>
+        </w:tc>
+        <w:tc>
+          <w:tcPr>
+            <w:tcW w:w="1417" w:type="dxa"/>
+          </w:tcPr>
+          <w:p>
+            <w:pPr>
+              <w:pStyle w:val="a7"/>
+              <w:ind w:firstLineChars="0" w:firstLine="0"/>
+              <w:rPr>
+                <w:color w:val="0070C0"/>
+              </w:rPr>
+            </w:pPr>
+            <w:r>
+              <w:rPr>
+                <w:rFonts w:hint="eastAsia"/>
+                <w:color w:val="0070C0"/>
+              </w:rPr>
+              <w:t>小组全体</w:t>
+            </w:r>
+          </w:p>
+        </w:tc>
+        <w:tc>
+          <w:tcPr>
+            <w:tcW w:w="1610" w:type="dxa"/>
+          </w:tcPr>
+          <w:p>
+            <w:pPr>
+              <w:pStyle w:val="a7"/>
+              <w:ind w:firstLineChars="0" w:firstLine="0"/>
+              <w:rPr>
+                <w:color w:val="0070C0"/>
+              </w:rPr>
+            </w:pPr>
+            <w:r>
+              <w:rPr>
+                <w:rFonts w:hint="eastAsia"/>
+                <w:color w:val="0070C0"/>
+              </w:rPr>
+              <w:t>完成</w:t>
+            </w:r>
+          </w:p>
+        </w:tc>
+      </w:tr>
     </w:tbl>
     <w:p>
       <w:pPr>
@@ -1835,8 +2012,8 @@
       </w:pPr>
     </w:p>
     <w:sectPr>
-      <w:headerReference w:type="default" r:id="rId14"/>
-      <w:footerReference w:type="default" r:id="rId15"/>
+      <w:headerReference w:type="default" r:id="rId15"/>
+      <w:footerReference w:type="default" r:id="rId16"/>
       <w:pgSz w:w="11906" w:h="16838"/>
       <w:pgMar w:top="1440" w:right="1800" w:bottom="1440" w:left="1800" w:header="851" w:footer="992" w:gutter="0"/>
       <w:cols w:space="425"/>
@@ -1847,8 +2024,8 @@
 </file>
 
 <file path=word/comments.xml><?xml version="1.0" encoding="utf-8"?>
-<w:comments xmlns:ve="http://schemas.openxmlformats.org/markup-compatibility/2006" xmlns:o="urn:schemas-microsoft-com:office:office" xmlns:r="http://schemas.openxmlformats.org/officeDocument/2006/relationships" xmlns:m="http://schemas.openxmlformats.org/officeDocument/2006/math" xmlns:v="urn:schemas-microsoft-com:vml" xmlns:wp="http://schemas.openxmlformats.org/drawingml/2006/wordprocessingDrawing" xmlns:w10="urn:schemas-microsoft-com:office:word" xmlns:w="http://schemas.openxmlformats.org/wordprocessingml/2006/main" xmlns:wne="http://schemas.microsoft.com/office/word/2006/wordml">
-  <w:comment w:id="0" w:author="MengYi" w:date="2016-07-14T17:29:00Z" w:initials="M">
+<w:comments xmlns:wpc="http://schemas.microsoft.com/office/word/2010/wordprocessingCanvas" xmlns:mc="http://schemas.openxmlformats.org/markup-compatibility/2006" xmlns:o="urn:schemas-microsoft-com:office:office" xmlns:r="http://schemas.openxmlformats.org/officeDocument/2006/relationships" xmlns:m="http://schemas.openxmlformats.org/officeDocument/2006/math" xmlns:v="urn:schemas-microsoft-com:vml" xmlns:wp14="http://schemas.microsoft.com/office/word/2010/wordprocessingDrawing" xmlns:wp="http://schemas.openxmlformats.org/drawingml/2006/wordprocessingDrawing" xmlns:w10="urn:schemas-microsoft-com:office:word" xmlns:w="http://schemas.openxmlformats.org/wordprocessingml/2006/main" xmlns:w14="http://schemas.microsoft.com/office/word/2010/wordml" xmlns:w15="http://schemas.microsoft.com/office/word/2012/wordml" xmlns:wpg="http://schemas.microsoft.com/office/word/2010/wordprocessingGroup" xmlns:wpi="http://schemas.microsoft.com/office/word/2010/wordprocessingInk" xmlns:wne="http://schemas.microsoft.com/office/word/2006/wordml" xmlns:wps="http://schemas.microsoft.com/office/word/2010/wordprocessingShape" mc:Ignorable="w14 w15 wp14">
+  <w:comment w:id="1" w:author="MengYi" w:date="2016-07-14T17:29:00Z" w:initials="M">
     <w:p>
       <w:pPr>
         <w:pStyle w:val="a9"/>
@@ -1880,24 +2057,14 @@
         <w:rPr>
           <w:rFonts w:hint="eastAsia"/>
         </w:rPr>
-        <w:t>.</w:t>
-      </w:r>
-      <w:proofErr w:type="spellStart"/>
-      <w:r>
-        <w:rPr>
-          <w:rFonts w:hint="eastAsia"/>
-        </w:rPr>
-        <w:t>xlsx</w:t>
-      </w:r>
-      <w:proofErr w:type="spellEnd"/>
+        <w:t>.xlsx</w:t>
+      </w:r>
       <w:r>
         <w:rPr>
           <w:rFonts w:hint="eastAsia"/>
         </w:rPr>
         <w:t>,</w:t>
       </w:r>
-      <w:bookmarkStart w:id="1" w:name="_GoBack"/>
-      <w:bookmarkEnd w:id="1"/>
       <w:r>
         <w:rPr>
           <w:rFonts w:hint="eastAsia"/>
@@ -2024,14 +2191,12 @@
         </w:rPr>
         <w:t>结合上周安排，说明</w:t>
       </w:r>
-      <w:proofErr w:type="gramStart"/>
       <w:r>
         <w:rPr>
           <w:rFonts w:hint="eastAsia"/>
         </w:rPr>
         <w:t>各任务</w:t>
       </w:r>
-      <w:proofErr w:type="gramEnd"/>
       <w:r>
         <w:rPr>
           <w:rFonts w:hint="eastAsia"/>
@@ -2192,8 +2357,18 @@
 </w:comments>
 </file>
 
+<file path=word/commentsExtended.xml><?xml version="1.0" encoding="utf-8"?>
+<w15:commentsEx xmlns:wpc="http://schemas.microsoft.com/office/word/2010/wordprocessingCanvas" xmlns:mc="http://schemas.openxmlformats.org/markup-compatibility/2006" xmlns:o="urn:schemas-microsoft-com:office:office" xmlns:r="http://schemas.openxmlformats.org/officeDocument/2006/relationships" xmlns:m="http://schemas.openxmlformats.org/officeDocument/2006/math" xmlns:v="urn:schemas-microsoft-com:vml" xmlns:wp14="http://schemas.microsoft.com/office/word/2010/wordprocessingDrawing" xmlns:wp="http://schemas.openxmlformats.org/drawingml/2006/wordprocessingDrawing" xmlns:w10="urn:schemas-microsoft-com:office:word" xmlns:w="http://schemas.openxmlformats.org/wordprocessingml/2006/main" xmlns:w14="http://schemas.microsoft.com/office/word/2010/wordml" xmlns:w15="http://schemas.microsoft.com/office/word/2012/wordml" xmlns:wpg="http://schemas.microsoft.com/office/word/2010/wordprocessingGroup" xmlns:wpi="http://schemas.microsoft.com/office/word/2010/wordprocessingInk" xmlns:wne="http://schemas.microsoft.com/office/word/2006/wordml" xmlns:wps="http://schemas.microsoft.com/office/word/2010/wordprocessingShape" mc:Ignorable="w14 w15 wp14">
+  <w15:commentEx w15:paraId="55A8FB1A" w15:done="0"/>
+  <w15:commentEx w15:paraId="31155BB1" w15:done="0"/>
+  <w15:commentEx w15:paraId="203524CD" w15:done="0"/>
+  <w15:commentEx w15:paraId="4F906325" w15:done="0"/>
+  <w15:commentEx w15:paraId="2B30C214" w15:done="0"/>
+</w15:commentsEx>
+</file>
+
 <file path=word/endnotes.xml><?xml version="1.0" encoding="utf-8"?>
-<w:endnotes xmlns:ve="http://schemas.openxmlformats.org/markup-compatibility/2006" xmlns:o="urn:schemas-microsoft-com:office:office" xmlns:r="http://schemas.openxmlformats.org/officeDocument/2006/relationships" xmlns:m="http://schemas.openxmlformats.org/officeDocument/2006/math" xmlns:v="urn:schemas-microsoft-com:vml" xmlns:wp="http://schemas.openxmlformats.org/drawingml/2006/wordprocessingDrawing" xmlns:w10="urn:schemas-microsoft-com:office:word" xmlns:w="http://schemas.openxmlformats.org/wordprocessingml/2006/main" xmlns:wne="http://schemas.microsoft.com/office/word/2006/wordml">
+<w:endnotes xmlns:wpc="http://schemas.microsoft.com/office/word/2010/wordprocessingCanvas" xmlns:mc="http://schemas.openxmlformats.org/markup-compatibility/2006" xmlns:o="urn:schemas-microsoft-com:office:office" xmlns:r="http://schemas.openxmlformats.org/officeDocument/2006/relationships" xmlns:m="http://schemas.openxmlformats.org/officeDocument/2006/math" xmlns:v="urn:schemas-microsoft-com:vml" xmlns:wp14="http://schemas.microsoft.com/office/word/2010/wordprocessingDrawing" xmlns:wp="http://schemas.openxmlformats.org/drawingml/2006/wordprocessingDrawing" xmlns:w10="urn:schemas-microsoft-com:office:word" xmlns:w="http://schemas.openxmlformats.org/wordprocessingml/2006/main" xmlns:w14="http://schemas.microsoft.com/office/word/2010/wordml" xmlns:w15="http://schemas.microsoft.com/office/word/2012/wordml" xmlns:wpg="http://schemas.microsoft.com/office/word/2010/wordprocessingGroup" xmlns:wpi="http://schemas.microsoft.com/office/word/2010/wordprocessingInk" xmlns:wne="http://schemas.microsoft.com/office/word/2006/wordml" xmlns:wps="http://schemas.microsoft.com/office/word/2010/wordprocessingShape" mc:Ignorable="w14 w15 wp14">
   <w:endnote w:type="separator" w:id="-1">
     <w:p>
       <w:pPr>
@@ -2218,7 +2393,7 @@
 </file>
 
 <file path=word/footer1.xml><?xml version="1.0" encoding="utf-8"?>
-<w:ftr xmlns:ve="http://schemas.openxmlformats.org/markup-compatibility/2006" xmlns:o="urn:schemas-microsoft-com:office:office" xmlns:r="http://schemas.openxmlformats.org/officeDocument/2006/relationships" xmlns:m="http://schemas.openxmlformats.org/officeDocument/2006/math" xmlns:v="urn:schemas-microsoft-com:vml" xmlns:wp="http://schemas.openxmlformats.org/drawingml/2006/wordprocessingDrawing" xmlns:w10="urn:schemas-microsoft-com:office:word" xmlns:w="http://schemas.openxmlformats.org/wordprocessingml/2006/main" xmlns:wne="http://schemas.microsoft.com/office/word/2006/wordml">
+<w:ftr xmlns:wpc="http://schemas.microsoft.com/office/word/2010/wordprocessingCanvas" xmlns:mc="http://schemas.openxmlformats.org/markup-compatibility/2006" xmlns:o="urn:schemas-microsoft-com:office:office" xmlns:r="http://schemas.openxmlformats.org/officeDocument/2006/relationships" xmlns:m="http://schemas.openxmlformats.org/officeDocument/2006/math" xmlns:v="urn:schemas-microsoft-com:vml" xmlns:wp14="http://schemas.microsoft.com/office/word/2010/wordprocessingDrawing" xmlns:wp="http://schemas.openxmlformats.org/drawingml/2006/wordprocessingDrawing" xmlns:w10="urn:schemas-microsoft-com:office:word" xmlns:w="http://schemas.openxmlformats.org/wordprocessingml/2006/main" xmlns:w14="http://schemas.microsoft.com/office/word/2010/wordml" xmlns:w15="http://schemas.microsoft.com/office/word/2012/wordml" xmlns:wpg="http://schemas.microsoft.com/office/word/2010/wordprocessingGroup" xmlns:wpi="http://schemas.microsoft.com/office/word/2010/wordprocessingInk" xmlns:wne="http://schemas.microsoft.com/office/word/2006/wordml" xmlns:wps="http://schemas.microsoft.com/office/word/2010/wordprocessingShape" mc:Ignorable="w14 w15 wp14">
   <w:p>
     <w:pPr>
       <w:pStyle w:val="a4"/>
@@ -2229,7 +2404,7 @@
         <w:noProof/>
       </w:rPr>
       <w:drawing>
-        <wp:inline distT="0" distB="0" distL="0" distR="0">
+        <wp:inline distT="0" distB="0" distL="0" distR="0" wp14:anchorId="06ECAF90" wp14:editId="4117C968">
           <wp:extent cx="2085975" cy="238125"/>
           <wp:effectExtent l="0" t="0" r="9525" b="9525"/>
           <wp:docPr id="28" name="图片 6" descr="师大LOGO.jpg"/>
@@ -2267,7 +2442,7 @@
 </file>
 
 <file path=word/footnotes.xml><?xml version="1.0" encoding="utf-8"?>
-<w:footnotes xmlns:ve="http://schemas.openxmlformats.org/markup-compatibility/2006" xmlns:o="urn:schemas-microsoft-com:office:office" xmlns:r="http://schemas.openxmlformats.org/officeDocument/2006/relationships" xmlns:m="http://schemas.openxmlformats.org/officeDocument/2006/math" xmlns:v="urn:schemas-microsoft-com:vml" xmlns:wp="http://schemas.openxmlformats.org/drawingml/2006/wordprocessingDrawing" xmlns:w10="urn:schemas-microsoft-com:office:word" xmlns:w="http://schemas.openxmlformats.org/wordprocessingml/2006/main" xmlns:wne="http://schemas.microsoft.com/office/word/2006/wordml">
+<w:footnotes xmlns:wpc="http://schemas.microsoft.com/office/word/2010/wordprocessingCanvas" xmlns:mc="http://schemas.openxmlformats.org/markup-compatibility/2006" xmlns:o="urn:schemas-microsoft-com:office:office" xmlns:r="http://schemas.openxmlformats.org/officeDocument/2006/relationships" xmlns:m="http://schemas.openxmlformats.org/officeDocument/2006/math" xmlns:v="urn:schemas-microsoft-com:vml" xmlns:wp14="http://schemas.microsoft.com/office/word/2010/wordprocessingDrawing" xmlns:wp="http://schemas.openxmlformats.org/drawingml/2006/wordprocessingDrawing" xmlns:w10="urn:schemas-microsoft-com:office:word" xmlns:w="http://schemas.openxmlformats.org/wordprocessingml/2006/main" xmlns:w14="http://schemas.microsoft.com/office/word/2010/wordml" xmlns:w15="http://schemas.microsoft.com/office/word/2012/wordml" xmlns:wpg="http://schemas.microsoft.com/office/word/2010/wordprocessingGroup" xmlns:wpi="http://schemas.microsoft.com/office/word/2010/wordprocessingInk" xmlns:wne="http://schemas.microsoft.com/office/word/2006/wordml" xmlns:wps="http://schemas.microsoft.com/office/word/2010/wordprocessingShape" mc:Ignorable="w14 w15 wp14">
   <w:footnote w:type="separator" w:id="-1">
     <w:p>
       <w:pPr>
@@ -2292,7 +2467,7 @@
 </file>
 
 <file path=word/header1.xml><?xml version="1.0" encoding="utf-8"?>
-<w:hdr xmlns:ve="http://schemas.openxmlformats.org/markup-compatibility/2006" xmlns:o="urn:schemas-microsoft-com:office:office" xmlns:r="http://schemas.openxmlformats.org/officeDocument/2006/relationships" xmlns:m="http://schemas.openxmlformats.org/officeDocument/2006/math" xmlns:v="urn:schemas-microsoft-com:vml" xmlns:wp="http://schemas.openxmlformats.org/drawingml/2006/wordprocessingDrawing" xmlns:w10="urn:schemas-microsoft-com:office:word" xmlns:w="http://schemas.openxmlformats.org/wordprocessingml/2006/main" xmlns:wne="http://schemas.microsoft.com/office/word/2006/wordml">
+<w:hdr xmlns:wpc="http://schemas.microsoft.com/office/word/2010/wordprocessingCanvas" xmlns:mc="http://schemas.openxmlformats.org/markup-compatibility/2006" xmlns:o="urn:schemas-microsoft-com:office:office" xmlns:r="http://schemas.openxmlformats.org/officeDocument/2006/relationships" xmlns:m="http://schemas.openxmlformats.org/officeDocument/2006/math" xmlns:v="urn:schemas-microsoft-com:vml" xmlns:wp14="http://schemas.microsoft.com/office/word/2010/wordprocessingDrawing" xmlns:wp="http://schemas.openxmlformats.org/drawingml/2006/wordprocessingDrawing" xmlns:w10="urn:schemas-microsoft-com:office:word" xmlns:w="http://schemas.openxmlformats.org/wordprocessingml/2006/main" xmlns:w14="http://schemas.microsoft.com/office/word/2010/wordml" xmlns:w15="http://schemas.microsoft.com/office/word/2012/wordml" xmlns:wpg="http://schemas.microsoft.com/office/word/2010/wordprocessingGroup" xmlns:wpi="http://schemas.microsoft.com/office/word/2010/wordprocessingInk" xmlns:wne="http://schemas.microsoft.com/office/word/2006/wordml" xmlns:wps="http://schemas.microsoft.com/office/word/2010/wordprocessingShape" mc:Ignorable="w14 w15 wp14">
   <w:p>
     <w:pPr>
       <w:pStyle w:val="a3"/>
@@ -2303,7 +2478,7 @@
         <w:noProof/>
       </w:rPr>
       <w:drawing>
-        <wp:inline distT="0" distB="0" distL="0" distR="0">
+        <wp:inline distT="0" distB="0" distL="0" distR="0" wp14:anchorId="14D29EB1" wp14:editId="6F1EAD56">
           <wp:extent cx="828675" cy="200025"/>
           <wp:effectExtent l="0" t="0" r="9525" b="9525"/>
           <wp:docPr id="27" name="图片 27"/>
@@ -2362,8 +2537,8 @@
 </file>
 
 <file path=word/numbering.xml><?xml version="1.0" encoding="utf-8"?>
-<w:numbering xmlns:ve="http://schemas.openxmlformats.org/markup-compatibility/2006" xmlns:o="urn:schemas-microsoft-com:office:office" xmlns:r="http://schemas.openxmlformats.org/officeDocument/2006/relationships" xmlns:m="http://schemas.openxmlformats.org/officeDocument/2006/math" xmlns:v="urn:schemas-microsoft-com:vml" xmlns:wp="http://schemas.openxmlformats.org/drawingml/2006/wordprocessingDrawing" xmlns:w10="urn:schemas-microsoft-com:office:word" xmlns:w="http://schemas.openxmlformats.org/wordprocessingml/2006/main" xmlns:wne="http://schemas.microsoft.com/office/word/2006/wordml">
-  <w:abstractNum w:abstractNumId="0">
+<w:numbering xmlns:wpc="http://schemas.microsoft.com/office/word/2010/wordprocessingCanvas" xmlns:mc="http://schemas.openxmlformats.org/markup-compatibility/2006" xmlns:o="urn:schemas-microsoft-com:office:office" xmlns:r="http://schemas.openxmlformats.org/officeDocument/2006/relationships" xmlns:m="http://schemas.openxmlformats.org/officeDocument/2006/math" xmlns:v="urn:schemas-microsoft-com:vml" xmlns:wp14="http://schemas.microsoft.com/office/word/2010/wordprocessingDrawing" xmlns:wp="http://schemas.openxmlformats.org/drawingml/2006/wordprocessingDrawing" xmlns:w10="urn:schemas-microsoft-com:office:word" xmlns:w="http://schemas.openxmlformats.org/wordprocessingml/2006/main" xmlns:w14="http://schemas.microsoft.com/office/word/2010/wordml" xmlns:w15="http://schemas.microsoft.com/office/word/2012/wordml" xmlns:wpg="http://schemas.microsoft.com/office/word/2010/wordprocessingGroup" xmlns:wpi="http://schemas.microsoft.com/office/word/2010/wordprocessingInk" xmlns:wne="http://schemas.microsoft.com/office/word/2006/wordml" xmlns:wps="http://schemas.microsoft.com/office/word/2010/wordprocessingShape" mc:Ignorable="w14 w15 wp14">
+  <w:abstractNum w:abstractNumId="0" w15:restartNumberingAfterBreak="0">
     <w:nsid w:val="40A77A5D"/>
     <w:multiLevelType w:val="hybridMultilevel"/>
     <w:tmpl w:val="274858B8"/>
@@ -2476,7 +2651,7 @@
       </w:rPr>
     </w:lvl>
   </w:abstractNum>
-  <w:abstractNum w:abstractNumId="1">
+  <w:abstractNum w:abstractNumId="1" w15:restartNumberingAfterBreak="0">
     <w:nsid w:val="44F706C9"/>
     <w:multiLevelType w:val="hybridMultilevel"/>
     <w:tmpl w:val="B400D1F6"/>
@@ -2565,7 +2740,7 @@
       </w:pPr>
     </w:lvl>
   </w:abstractNum>
-  <w:abstractNum w:abstractNumId="2">
+  <w:abstractNum w:abstractNumId="2" w15:restartNumberingAfterBreak="0">
     <w:nsid w:val="55282B2E"/>
     <w:multiLevelType w:val="hybridMultilevel"/>
     <w:tmpl w:val="23E6AD4A"/>
@@ -2654,7 +2829,7 @@
       </w:pPr>
     </w:lvl>
   </w:abstractNum>
-  <w:abstractNum w:abstractNumId="3">
+  <w:abstractNum w:abstractNumId="3" w15:restartNumberingAfterBreak="0">
     <w:nsid w:val="65750C98"/>
     <w:multiLevelType w:val="hybridMultilevel"/>
     <w:tmpl w:val="854A00BA"/>
@@ -2740,7 +2915,7 @@
       </w:pPr>
     </w:lvl>
   </w:abstractNum>
-  <w:abstractNum w:abstractNumId="4">
+  <w:abstractNum w:abstractNumId="4" w15:restartNumberingAfterBreak="0">
     <w:nsid w:val="70D161EE"/>
     <w:multiLevelType w:val="hybridMultilevel"/>
     <w:tmpl w:val="482ACE3A"/>
@@ -2848,7 +3023,7 @@
 </file>
 
 <file path=word/styles.xml><?xml version="1.0" encoding="utf-8"?>
-<w:styles xmlns:r="http://schemas.openxmlformats.org/officeDocument/2006/relationships" xmlns:w="http://schemas.openxmlformats.org/wordprocessingml/2006/main">
+<w:styles xmlns:mc="http://schemas.openxmlformats.org/markup-compatibility/2006" xmlns:r="http://schemas.openxmlformats.org/officeDocument/2006/relationships" xmlns:w="http://schemas.openxmlformats.org/wordprocessingml/2006/main" xmlns:w14="http://schemas.microsoft.com/office/word/2010/wordml" xmlns:w15="http://schemas.microsoft.com/office/word/2012/wordml" mc:Ignorable="w14 w15">
   <w:docDefaults>
     <w:rPrDefault>
       <w:rPr>
@@ -2866,558 +3041,383 @@
       </w:pPr>
     </w:pPrDefault>
   </w:docDefaults>
-  <w:latentStyles w:defLockedState="0" w:defUIPriority="99" w:defSemiHidden="1" w:defUnhideWhenUsed="1" w:defQFormat="0" w:count="267">
-    <w:lsdException w:name="Normal" w:semiHidden="0" w:uiPriority="0" w:unhideWhenUsed="0" w:qFormat="1"/>
-    <w:lsdException w:name="heading 1" w:semiHidden="0" w:uiPriority="9" w:unhideWhenUsed="0" w:qFormat="1"/>
-    <w:lsdException w:name="heading 2" w:uiPriority="9" w:qFormat="1"/>
-    <w:lsdException w:name="heading 3" w:uiPriority="9" w:qFormat="1"/>
-    <w:lsdException w:name="heading 4" w:uiPriority="9" w:qFormat="1"/>
-    <w:lsdException w:name="heading 5" w:uiPriority="9" w:qFormat="1"/>
-    <w:lsdException w:name="heading 6" w:uiPriority="9" w:qFormat="1"/>
-    <w:lsdException w:name="heading 7" w:uiPriority="9" w:qFormat="1"/>
-    <w:lsdException w:name="heading 8" w:uiPriority="9" w:qFormat="1"/>
-    <w:lsdException w:name="heading 9" w:uiPriority="9" w:qFormat="1"/>
-    <w:lsdException w:name="toc 1" w:uiPriority="39"/>
-    <w:lsdException w:name="toc 2" w:uiPriority="39"/>
-    <w:lsdException w:name="toc 3" w:uiPriority="39"/>
-    <w:lsdException w:name="toc 4" w:uiPriority="39"/>
-    <w:lsdException w:name="toc 5" w:uiPriority="39"/>
-    <w:lsdException w:name="toc 6" w:uiPriority="39"/>
-    <w:lsdException w:name="toc 7" w:uiPriority="39"/>
-    <w:lsdException w:name="toc 8" w:uiPriority="39"/>
-    <w:lsdException w:name="toc 9" w:uiPriority="39"/>
-    <w:lsdException w:name="caption" w:uiPriority="35" w:qFormat="1"/>
-    <w:lsdException w:name="Title" w:semiHidden="0" w:uiPriority="10" w:unhideWhenUsed="0" w:qFormat="1"/>
-    <w:lsdException w:name="Default Paragraph Font" w:uiPriority="1"/>
-    <w:lsdException w:name="Subtitle" w:semiHidden="0" w:uiPriority="11" w:unhideWhenUsed="0" w:qFormat="1"/>
-    <w:lsdException w:name="Strong" w:semiHidden="0" w:uiPriority="22" w:unhideWhenUsed="0" w:qFormat="1"/>
-    <w:lsdException w:name="Emphasis" w:semiHidden="0" w:uiPriority="20" w:unhideWhenUsed="0" w:qFormat="1"/>
-    <w:lsdException w:name="Table Grid" w:semiHidden="0" w:uiPriority="59" w:unhideWhenUsed="0"/>
-    <w:lsdException w:name="Placeholder Text" w:unhideWhenUsed="0"/>
-    <w:lsdException w:name="No Spacing" w:semiHidden="0" w:uiPriority="1" w:unhideWhenUsed="0" w:qFormat="1"/>
-    <w:lsdException w:name="Light Shading" w:semiHidden="0" w:uiPriority="60" w:unhideWhenUsed="0"/>
-    <w:lsdException w:name="Light List" w:semiHidden="0" w:uiPriority="61" w:unhideWhenUsed="0"/>
-    <w:lsdException w:name="Light Grid" w:semiHidden="0" w:uiPriority="62" w:unhideWhenUsed="0"/>
-    <w:lsdException w:name="Medium Shading 1" w:semiHidden="0" w:uiPriority="63" w:unhideWhenUsed="0"/>
-    <w:lsdException w:name="Medium Shading 2" w:semiHidden="0" w:uiPriority="64" w:unhideWhenUsed="0"/>
-    <w:lsdException w:name="Medium List 1" w:semiHidden="0" w:uiPriority="65" w:unhideWhenUsed="0"/>
-    <w:lsdException w:name="Medium List 2" w:semiHidden="0" w:uiPriority="66" w:unhideWhenUsed="0"/>
-    <w:lsdException w:name="Medium Grid 1" w:semiHidden="0" w:uiPriority="67" w:unhideWhenUsed="0"/>
-    <w:lsdException w:name="Medium Grid 2" w:semiHidden="0" w:uiPriority="68" w:unhideWhenUsed="0"/>
-    <w:lsdException w:name="Medium Grid 3" w:semiHidden="0" w:uiPriority="69" w:unhideWhenUsed="0"/>
-    <w:lsdException w:name="Dark List" w:semiHidden="0" w:uiPriority="70" w:unhideWhenUsed="0"/>
-    <w:lsdException w:name="Colorful Shading" w:semiHidden="0" w:uiPriority="71" w:unhideWhenUsed="0"/>
-    <w:lsdException w:name="Colorful List" w:semiHidden="0" w:uiPriority="72" w:unhideWhenUsed="0"/>
-    <w:lsdException w:name="Colorful Grid" w:semiHidden="0" w:uiPriority="73" w:unhideWhenUsed="0"/>
-    <w:lsdException w:name="Light Shading Accent 1" w:semiHidden="0" w:uiPriority="60" w:unhideWhenUsed="0"/>
-    <w:lsdException w:name="Light List Accent 1" w:semiHidden="0" w:uiPriority="61" w:unhideWhenUsed="0"/>
-    <w:lsdException w:name="Light Grid Accent 1" w:semiHidden="0" w:uiPriority="62" w:unhideWhenUsed="0"/>
-    <w:lsdException w:name="Medium Shading 1 Accent 1" w:semiHidden="0" w:uiPriority="63" w:unhideWhenUsed="0"/>
-    <w:lsdException w:name="Medium Shading 2 Accent 1" w:semiHidden="0" w:uiPriority="64" w:unhideWhenUsed="0"/>
-    <w:lsdException w:name="Medium List 1 Accent 1" w:semiHidden="0" w:uiPriority="65" w:unhideWhenUsed="0"/>
-    <w:lsdException w:name="Revision" w:unhideWhenUsed="0"/>
-    <w:lsdException w:name="List Paragraph" w:semiHidden="0" w:uiPriority="34" w:unhideWhenUsed="0" w:qFormat="1"/>
-    <w:lsdException w:name="Quote" w:semiHidden="0" w:uiPriority="29" w:unhideWhenUsed="0" w:qFormat="1"/>
-    <w:lsdException w:name="Intense Quote" w:semiHidden="0" w:uiPriority="30" w:unhideWhenUsed="0" w:qFormat="1"/>
-    <w:lsdException w:name="Medium List 2 Accent 1" w:semiHidden="0" w:uiPriority="66" w:unhideWhenUsed="0"/>
-    <w:lsdException w:name="Medium Grid 1 Accent 1" w:semiHidden="0" w:uiPriority="67" w:unhideWhenUsed="0"/>
-    <w:lsdException w:name="Medium Grid 2 Accent 1" w:semiHidden="0" w:uiPriority="68" w:unhideWhenUsed="0"/>
-    <w:lsdException w:name="Medium Grid 3 Accent 1" w:semiHidden="0" w:uiPriority="69" w:unhideWhenUsed="0"/>
-    <w:lsdException w:name="Dark List Accent 1" w:semiHidden="0" w:uiPriority="70" w:unhideWhenUsed="0"/>
-    <w:lsdException w:name="Colorful Shading Accent 1" w:semiHidden="0" w:uiPriority="71" w:unhideWhenUsed="0"/>
-    <w:lsdException w:name="Colorful List Accent 1" w:semiHidden="0" w:uiPriority="72" w:unhideWhenUsed="0"/>
-    <w:lsdException w:name="Colorful Grid Accent 1" w:semiHidden="0" w:uiPriority="73" w:unhideWhenUsed="0"/>
-    <w:lsdException w:name="Light Shading Accent 2" w:semiHidden="0" w:uiPriority="60" w:unhideWhenUsed="0"/>
-    <w:lsdException w:name="Light List Accent 2" w:semiHidden="0" w:uiPriority="61" w:unhideWhenUsed="0"/>
-    <w:lsdException w:name="Light Grid Accent 2" w:semiHidden="0" w:uiPriority="62" w:unhideWhenUsed="0"/>
-    <w:lsdException w:name="Medium Shading 1 Accent 2" w:semiHidden="0" w:uiPriority="63" w:unhideWhenUsed="0"/>
-    <w:lsdException w:name="Medium Shading 2 Accent 2" w:semiHidden="0" w:uiPriority="64" w:unhideWhenUsed="0"/>
-    <w:lsdException w:name="Medium List 1 Accent 2" w:semiHidden="0" w:uiPriority="65" w:unhideWhenUsed="0"/>
-    <w:lsdException w:name="Medium List 2 Accent 2" w:semiHidden="0" w:uiPriority="66" w:unhideWhenUsed="0"/>
-    <w:lsdException w:name="Medium Grid 1 Accent 2" w:semiHidden="0" w:uiPriority="67" w:unhideWhenUsed="0"/>
-    <w:lsdException w:name="Medium Grid 2 Accent 2" w:semiHidden="0" w:uiPriority="68" w:unhideWhenUsed="0"/>
-    <w:lsdException w:name="Medium Grid 3 Accent 2" w:semiHidden="0" w:uiPriority="69" w:unhideWhenUsed="0"/>
-    <w:lsdException w:name="Dark List Accent 2" w:semiHidden="0" w:uiPriority="70" w:unhideWhenUsed="0"/>
-    <w:lsdException w:name="Colorful Shading Accent 2" w:semiHidden="0" w:uiPriority="71" w:unhideWhenUsed="0"/>
-    <w:lsdException w:name="Colorful List Accent 2" w:semiHidden="0" w:uiPriority="72" w:unhideWhenUsed="0"/>
-    <w:lsdException w:name="Colorful Grid Accent 2" w:semiHidden="0" w:uiPriority="73" w:unhideWhenUsed="0"/>
-    <w:lsdException w:name="Light Shading Accent 3" w:semiHidden="0" w:uiPriority="60" w:unhideWhenUsed="0"/>
-    <w:lsdException w:name="Light List Accent 3" w:semiHidden="0" w:uiPriority="61" w:unhideWhenUsed="0"/>
-    <w:lsdException w:name="Light Grid Accent 3" w:semiHidden="0" w:uiPriority="62" w:unhideWhenUsed="0"/>
-    <w:lsdException w:name="Medium Shading 1 Accent 3" w:semiHidden="0" w:uiPriority="63" w:unhideWhenUsed="0"/>
-    <w:lsdException w:name="Medium Shading 2 Accent 3" w:semiHidden="0" w:uiPriority="64" w:unhideWhenUsed="0"/>
-    <w:lsdException w:name="Medium List 1 Accent 3" w:semiHidden="0" w:uiPriority="65" w:unhideWhenUsed="0"/>
-    <w:lsdException w:name="Medium List 2 Accent 3" w:semiHidden="0" w:uiPriority="66" w:unhideWhenUsed="0"/>
-    <w:lsdException w:name="Medium Grid 1 Accent 3" w:semiHidden="0" w:uiPriority="67" w:unhideWhenUsed="0"/>
-    <w:lsdException w:name="Medium Grid 2 Accent 3" w:semiHidden="0" w:uiPriority="68" w:unhideWhenUsed="0"/>
-    <w:lsdException w:name="Medium Grid 3 Accent 3" w:semiHidden="0" w:uiPriority="69" w:unhideWhenUsed="0"/>
-    <w:lsdException w:name="Dark List Accent 3" w:semiHidden="0" w:uiPriority="70" w:unhideWhenUsed="0"/>
-    <w:lsdException w:name="Colorful Shading Accent 3" w:semiHidden="0" w:uiPriority="71" w:unhideWhenUsed="0"/>
-    <w:lsdException w:name="Colorful List Accent 3" w:semiHidden="0" w:uiPriority="72" w:unhideWhenUsed="0"/>
-    <w:lsdException w:name="Colorful Grid Accent 3" w:semiHidden="0" w:uiPriority="73" w:unhideWhenUsed="0"/>
-    <w:lsdException w:name="Light Shading Accent 4" w:semiHidden="0" w:uiPriority="60" w:unhideWhenUsed="0"/>
-    <w:lsdException w:name="Light List Accent 4" w:semiHidden="0" w:uiPriority="61" w:unhideWhenUsed="0"/>
-    <w:lsdException w:name="Light Grid Accent 4" w:semiHidden="0" w:uiPriority="62" w:unhideWhenUsed="0"/>
-    <w:lsdException w:name="Medium Shading 1 Accent 4" w:semiHidden="0" w:uiPriority="63" w:unhideWhenUsed="0"/>
-    <w:lsdException w:name="Medium Shading 2 Accent 4" w:semiHidden="0" w:uiPriority="64" w:unhideWhenUsed="0"/>
-    <w:lsdException w:name="Medium List 1 Accent 4" w:semiHidden="0" w:uiPriority="65" w:unhideWhenUsed="0"/>
-    <w:lsdException w:name="Medium List 2 Accent 4" w:semiHidden="0" w:uiPriority="66" w:unhideWhenUsed="0"/>
-    <w:lsdException w:name="Medium Grid 1 Accent 4" w:semiHidden="0" w:uiPriority="67" w:unhideWhenUsed="0"/>
-    <w:lsdException w:name="Medium Grid 2 Accent 4" w:semiHidden="0" w:uiPriority="68" w:unhideWhenUsed="0"/>
-    <w:lsdException w:name="Medium Grid 3 Accent 4" w:semiHidden="0" w:uiPriority="69" w:unhideWhenUsed="0"/>
-    <w:lsdException w:name="Dark List Accent 4" w:semiHidden="0" w:uiPriority="70" w:unhideWhenUsed="0"/>
-    <w:lsdException w:name="Colorful Shading Accent 4" w:semiHidden="0" w:uiPriority="71" w:unhideWhenUsed="0"/>
-    <w:lsdException w:name="Colorful List Accent 4" w:semiHidden="0" w:uiPriority="72" w:unhideWhenUsed="0"/>
-    <w:lsdException w:name="Colorful Grid Accent 4" w:semiHidden="0" w:uiPriority="73" w:unhideWhenUsed="0"/>
-    <w:lsdException w:name="Light Shading Accent 5" w:semiHidden="0" w:uiPriority="60" w:unhideWhenUsed="0"/>
-    <w:lsdException w:name="Light List Accent 5" w:semiHidden="0" w:uiPriority="61" w:unhideWhenUsed="0"/>
-    <w:lsdException w:name="Light Grid Accent 5" w:semiHidden="0" w:uiPriority="62" w:unhideWhenUsed="0"/>
-    <w:lsdException w:name="Medium Shading 1 Accent 5" w:semiHidden="0" w:uiPriority="63" w:unhideWhenUsed="0"/>
-    <w:lsdException w:name="Medium Shading 2 Accent 5" w:semiHidden="0" w:uiPriority="64" w:unhideWhenUsed="0"/>
-    <w:lsdException w:name="Medium List 1 Accent 5" w:semiHidden="0" w:uiPriority="65" w:unhideWhenUsed="0"/>
-    <w:lsdException w:name="Medium List 2 Accent 5" w:semiHidden="0" w:uiPriority="66" w:unhideWhenUsed="0"/>
-    <w:lsdException w:name="Medium Grid 1 Accent 5" w:semiHidden="0" w:uiPriority="67" w:unhideWhenUsed="0"/>
-    <w:lsdException w:name="Medium Grid 2 Accent 5" w:semiHidden="0" w:uiPriority="68" w:unhideWhenUsed="0"/>
-    <w:lsdException w:name="Medium Grid 3 Accent 5" w:semiHidden="0" w:uiPriority="69" w:unhideWhenUsed="0"/>
-    <w:lsdException w:name="Dark List Accent 5" w:semiHidden="0" w:uiPriority="70" w:unhideWhenUsed="0"/>
-    <w:lsdException w:name="Colorful Shading Accent 5" w:semiHidden="0" w:uiPriority="71" w:unhideWhenUsed="0"/>
-    <w:lsdException w:name="Colorful List Accent 5" w:semiHidden="0" w:uiPriority="72" w:unhideWhenUsed="0"/>
-    <w:lsdException w:name="Colorful Grid Accent 5" w:semiHidden="0" w:uiPriority="73" w:unhideWhenUsed="0"/>
-    <w:lsdException w:name="Light Shading Accent 6" w:semiHidden="0" w:uiPriority="60" w:unhideWhenUsed="0"/>
-    <w:lsdException w:name="Light List Accent 6" w:semiHidden="0" w:uiPriority="61" w:unhideWhenUsed="0"/>
-    <w:lsdException w:name="Light Grid Accent 6" w:semiHidden="0" w:uiPriority="62" w:unhideWhenUsed="0"/>
-    <w:lsdException w:name="Medium Shading 1 Accent 6" w:semiHidden="0" w:uiPriority="63" w:unhideWhenUsed="0"/>
-    <w:lsdException w:name="Medium Shading 2 Accent 6" w:semiHidden="0" w:uiPriority="64" w:unhideWhenUsed="0"/>
-    <w:lsdException w:name="Medium List 1 Accent 6" w:semiHidden="0" w:uiPriority="65" w:unhideWhenUsed="0"/>
-    <w:lsdException w:name="Medium List 2 Accent 6" w:semiHidden="0" w:uiPriority="66" w:unhideWhenUsed="0"/>
-    <w:lsdException w:name="Medium Grid 1 Accent 6" w:semiHidden="0" w:uiPriority="67" w:unhideWhenUsed="0"/>
-    <w:lsdException w:name="Medium Grid 2 Accent 6" w:semiHidden="0" w:uiPriority="68" w:unhideWhenUsed="0"/>
-    <w:lsdException w:name="Medium Grid 3 Accent 6" w:semiHidden="0" w:uiPriority="69" w:unhideWhenUsed="0"/>
-    <w:lsdException w:name="Dark List Accent 6" w:semiHidden="0" w:uiPriority="70" w:unhideWhenUsed="0"/>
-    <w:lsdException w:name="Colorful Shading Accent 6" w:semiHidden="0" w:uiPriority="71" w:unhideWhenUsed="0"/>
-    <w:lsdException w:name="Colorful List Accent 6" w:semiHidden="0" w:uiPriority="72" w:unhideWhenUsed="0"/>
-    <w:lsdException w:name="Colorful Grid Accent 6" w:semiHidden="0" w:uiPriority="73" w:unhideWhenUsed="0"/>
-    <w:lsdException w:name="Subtle Emphasis" w:semiHidden="0" w:uiPriority="19" w:unhideWhenUsed="0" w:qFormat="1"/>
-    <w:lsdException w:name="Intense Emphasis" w:semiHidden="0" w:uiPriority="21" w:unhideWhenUsed="0" w:qFormat="1"/>
-    <w:lsdException w:name="Subtle Reference" w:semiHidden="0" w:uiPriority="31" w:unhideWhenUsed="0" w:qFormat="1"/>
-    <w:lsdException w:name="Intense Reference" w:semiHidden="0" w:uiPriority="32" w:unhideWhenUsed="0" w:qFormat="1"/>
-    <w:lsdException w:name="Book Title" w:semiHidden="0" w:uiPriority="33" w:unhideWhenUsed="0" w:qFormat="1"/>
-    <w:lsdException w:name="Bibliography" w:uiPriority="37"/>
-    <w:lsdException w:name="TOC Heading" w:uiPriority="39" w:qFormat="1"/>
+  <w:latentStyles w:defLockedState="0" w:defUIPriority="99" w:defSemiHidden="0" w:defUnhideWhenUsed="0" w:defQFormat="0" w:count="371">
+    <w:lsdException w:name="Normal" w:uiPriority="0" w:qFormat="1"/>
+    <w:lsdException w:name="heading 1" w:uiPriority="9" w:qFormat="1"/>
+    <w:lsdException w:name="heading 2" w:semiHidden="1" w:uiPriority="9" w:unhideWhenUsed="1" w:qFormat="1"/>
+    <w:lsdException w:name="heading 3" w:semiHidden="1" w:uiPriority="9" w:unhideWhenUsed="1" w:qFormat="1"/>
+    <w:lsdException w:name="heading 4" w:semiHidden="1" w:uiPriority="9" w:unhideWhenUsed="1" w:qFormat="1"/>
+    <w:lsdException w:name="heading 5" w:semiHidden="1" w:uiPriority="9" w:unhideWhenUsed="1" w:qFormat="1"/>
+    <w:lsdException w:name="heading 6" w:semiHidden="1" w:uiPriority="9" w:unhideWhenUsed="1" w:qFormat="1"/>
+    <w:lsdException w:name="heading 7" w:semiHidden="1" w:uiPriority="9" w:unhideWhenUsed="1" w:qFormat="1"/>
+    <w:lsdException w:name="heading 8" w:semiHidden="1" w:uiPriority="9" w:unhideWhenUsed="1" w:qFormat="1"/>
+    <w:lsdException w:name="heading 9" w:semiHidden="1" w:uiPriority="9" w:unhideWhenUsed="1" w:qFormat="1"/>
+    <w:lsdException w:name="index 1" w:semiHidden="1" w:unhideWhenUsed="1"/>
+    <w:lsdException w:name="index 2" w:semiHidden="1" w:unhideWhenUsed="1"/>
+    <w:lsdException w:name="index 3" w:semiHidden="1" w:unhideWhenUsed="1"/>
+    <w:lsdException w:name="index 4" w:semiHidden="1" w:unhideWhenUsed="1"/>
+    <w:lsdException w:name="index 5" w:semiHidden="1" w:unhideWhenUsed="1"/>
+    <w:lsdException w:name="index 6" w:semiHidden="1" w:unhideWhenUsed="1"/>
+    <w:lsdException w:name="index 7" w:semiHidden="1" w:unhideWhenUsed="1"/>
+    <w:lsdException w:name="index 8" w:semiHidden="1" w:unhideWhenUsed="1"/>
+    <w:lsdException w:name="index 9" w:semiHidden="1" w:unhideWhenUsed="1"/>
+    <w:lsdException w:name="toc 1" w:semiHidden="1" w:uiPriority="39" w:unhideWhenUsed="1"/>
+    <w:lsdException w:name="toc 2" w:semiHidden="1" w:uiPriority="39" w:unhideWhenUsed="1"/>
+    <w:lsdException w:name="toc 3" w:semiHidden="1" w:uiPriority="39" w:unhideWhenUsed="1"/>
+    <w:lsdException w:name="toc 4" w:semiHidden="1" w:uiPriority="39" w:unhideWhenUsed="1"/>
+    <w:lsdException w:name="toc 5" w:semiHidden="1" w:uiPriority="39" w:unhideWhenUsed="1"/>
+    <w:lsdException w:name="toc 6" w:semiHidden="1" w:uiPriority="39" w:unhideWhenUsed="1"/>
+    <w:lsdException w:name="toc 7" w:semiHidden="1" w:uiPriority="39" w:unhideWhenUsed="1"/>
+    <w:lsdException w:name="toc 8" w:semiHidden="1" w:uiPriority="39" w:unhideWhenUsed="1"/>
+    <w:lsdException w:name="toc 9" w:semiHidden="1" w:uiPriority="39" w:unhideWhenUsed="1"/>
+    <w:lsdException w:name="Normal Indent" w:semiHidden="1" w:unhideWhenUsed="1"/>
+    <w:lsdException w:name="footnote text" w:semiHidden="1" w:unhideWhenUsed="1"/>
+    <w:lsdException w:name="annotation text" w:semiHidden="1" w:unhideWhenUsed="1"/>
+    <w:lsdException w:name="header" w:semiHidden="1" w:unhideWhenUsed="1"/>
+    <w:lsdException w:name="footer" w:semiHidden="1" w:unhideWhenUsed="1"/>
+    <w:lsdException w:name="index heading" w:semiHidden="1" w:unhideWhenUsed="1"/>
+    <w:lsdException w:name="caption" w:semiHidden="1" w:uiPriority="35" w:unhideWhenUsed="1" w:qFormat="1"/>
+    <w:lsdException w:name="table of figures" w:semiHidden="1" w:unhideWhenUsed="1"/>
+    <w:lsdException w:name="envelope address" w:semiHidden="1" w:unhideWhenUsed="1"/>
+    <w:lsdException w:name="envelope return" w:semiHidden="1" w:unhideWhenUsed="1"/>
+    <w:lsdException w:name="footnote reference" w:semiHidden="1" w:unhideWhenUsed="1"/>
+    <w:lsdException w:name="annotation reference" w:semiHidden="1" w:unhideWhenUsed="1"/>
+    <w:lsdException w:name="line number" w:semiHidden="1" w:unhideWhenUsed="1"/>
+    <w:lsdException w:name="page number" w:semiHidden="1" w:unhideWhenUsed="1"/>
+    <w:lsdException w:name="endnote reference" w:semiHidden="1" w:unhideWhenUsed="1"/>
+    <w:lsdException w:name="endnote text" w:semiHidden="1" w:unhideWhenUsed="1"/>
+    <w:lsdException w:name="table of authorities" w:semiHidden="1" w:unhideWhenUsed="1"/>
+    <w:lsdException w:name="macro" w:semiHidden="1" w:unhideWhenUsed="1"/>
+    <w:lsdException w:name="toa heading" w:semiHidden="1" w:unhideWhenUsed="1"/>
+    <w:lsdException w:name="List" w:semiHidden="1" w:unhideWhenUsed="1"/>
+    <w:lsdException w:name="List Bullet" w:semiHidden="1" w:unhideWhenUsed="1"/>
+    <w:lsdException w:name="List Number" w:semiHidden="1" w:unhideWhenUsed="1"/>
+    <w:lsdException w:name="List 2" w:semiHidden="1" w:unhideWhenUsed="1"/>
+    <w:lsdException w:name="List 3" w:semiHidden="1" w:unhideWhenUsed="1"/>
+    <w:lsdException w:name="List 4" w:semiHidden="1" w:unhideWhenUsed="1"/>
+    <w:lsdException w:name="List 5" w:semiHidden="1" w:unhideWhenUsed="1"/>
+    <w:lsdException w:name="List Bullet 2" w:semiHidden="1" w:unhideWhenUsed="1"/>
+    <w:lsdException w:name="List Bullet 3" w:semiHidden="1" w:unhideWhenUsed="1"/>
+    <w:lsdException w:name="List Bullet 4" w:semiHidden="1" w:unhideWhenUsed="1"/>
+    <w:lsdException w:name="List Bullet 5" w:semiHidden="1" w:unhideWhenUsed="1"/>
+    <w:lsdException w:name="List Number 2" w:semiHidden="1" w:unhideWhenUsed="1"/>
+    <w:lsdException w:name="List Number 3" w:semiHidden="1" w:unhideWhenUsed="1"/>
+    <w:lsdException w:name="List Number 4" w:semiHidden="1" w:unhideWhenUsed="1"/>
+    <w:lsdException w:name="List Number 5" w:semiHidden="1" w:unhideWhenUsed="1"/>
+    <w:lsdException w:name="Title" w:uiPriority="10" w:qFormat="1"/>
+    <w:lsdException w:name="Closing" w:semiHidden="1" w:unhideWhenUsed="1"/>
+    <w:lsdException w:name="Signature" w:semiHidden="1" w:unhideWhenUsed="1"/>
+    <w:lsdException w:name="Default Paragraph Font" w:semiHidden="1" w:uiPriority="1" w:unhideWhenUsed="1"/>
+    <w:lsdException w:name="Body Text" w:semiHidden="1" w:unhideWhenUsed="1"/>
+    <w:lsdException w:name="Body Text Indent" w:semiHidden="1" w:unhideWhenUsed="1"/>
+    <w:lsdException w:name="List Continue" w:semiHidden="1" w:unhideWhenUsed="1"/>
+    <w:lsdException w:name="List Continue 2" w:semiHidden="1" w:unhideWhenUsed="1"/>
+    <w:lsdException w:name="List Continue 3" w:semiHidden="1" w:unhideWhenUsed="1"/>
+    <w:lsdException w:name="List Continue 4" w:semiHidden="1" w:unhideWhenUsed="1"/>
+    <w:lsdException w:name="List Continue 5" w:semiHidden="1" w:unhideWhenUsed="1"/>
+    <w:lsdException w:name="Message Header" w:semiHidden="1" w:unhideWhenUsed="1"/>
+    <w:lsdException w:name="Subtitle" w:uiPriority="11" w:qFormat="1"/>
+    <w:lsdException w:name="Salutation" w:semiHidden="1" w:unhideWhenUsed="1"/>
+    <w:lsdException w:name="Date" w:semiHidden="1" w:unhideWhenUsed="1"/>
+    <w:lsdException w:name="Body Text First Indent" w:semiHidden="1" w:unhideWhenUsed="1"/>
+    <w:lsdException w:name="Body Text First Indent 2" w:semiHidden="1" w:unhideWhenUsed="1"/>
+    <w:lsdException w:name="Note Heading" w:semiHidden="1" w:unhideWhenUsed="1"/>
+    <w:lsdException w:name="Body Text 2" w:semiHidden="1" w:unhideWhenUsed="1"/>
+    <w:lsdException w:name="Body Text 3" w:semiHidden="1" w:unhideWhenUsed="1"/>
+    <w:lsdException w:name="Body Text Indent 2" w:semiHidden="1" w:unhideWhenUsed="1"/>
+    <w:lsdException w:name="Body Text Indent 3" w:semiHidden="1" w:unhideWhenUsed="1"/>
+    <w:lsdException w:name="Block Text" w:semiHidden="1" w:unhideWhenUsed="1"/>
+    <w:lsdException w:name="Hyperlink" w:semiHidden="1" w:unhideWhenUsed="1"/>
+    <w:lsdException w:name="FollowedHyperlink" w:semiHidden="1" w:unhideWhenUsed="1"/>
+    <w:lsdException w:name="Strong" w:uiPriority="22" w:qFormat="1"/>
+    <w:lsdException w:name="Emphasis" w:uiPriority="20" w:qFormat="1"/>
+    <w:lsdException w:name="Document Map" w:semiHidden="1" w:unhideWhenUsed="1"/>
+    <w:lsdException w:name="Plain Text" w:semiHidden="1" w:unhideWhenUsed="1"/>
+    <w:lsdException w:name="E-mail Signature" w:semiHidden="1" w:unhideWhenUsed="1"/>
+    <w:lsdException w:name="HTML Top of Form" w:semiHidden="1" w:unhideWhenUsed="1"/>
+    <w:lsdException w:name="HTML Bottom of Form" w:semiHidden="1" w:unhideWhenUsed="1"/>
+    <w:lsdException w:name="Normal (Web)" w:semiHidden="1" w:unhideWhenUsed="1"/>
+    <w:lsdException w:name="HTML Acronym" w:semiHidden="1" w:unhideWhenUsed="1"/>
+    <w:lsdException w:name="HTML Address" w:semiHidden="1" w:unhideWhenUsed="1"/>
+    <w:lsdException w:name="HTML Cite" w:semiHidden="1" w:unhideWhenUsed="1"/>
+    <w:lsdException w:name="HTML Code" w:semiHidden="1" w:unhideWhenUsed="1"/>
+    <w:lsdException w:name="HTML Definition" w:semiHidden="1" w:unhideWhenUsed="1"/>
+    <w:lsdException w:name="HTML Keyboard" w:semiHidden="1" w:unhideWhenUsed="1"/>
+    <w:lsdException w:name="HTML Preformatted" w:semiHidden="1" w:unhideWhenUsed="1"/>
+    <w:lsdException w:name="HTML Sample" w:semiHidden="1" w:unhideWhenUsed="1"/>
+    <w:lsdException w:name="HTML Typewriter" w:semiHidden="1" w:unhideWhenUsed="1"/>
+    <w:lsdException w:name="HTML Variable" w:semiHidden="1" w:unhideWhenUsed="1"/>
+    <w:lsdException w:name="Normal Table" w:semiHidden="1" w:unhideWhenUsed="1"/>
+    <w:lsdException w:name="annotation subject" w:semiHidden="1" w:unhideWhenUsed="1"/>
+    <w:lsdException w:name="No List" w:semiHidden="1" w:unhideWhenUsed="1"/>
+    <w:lsdException w:name="Outline List 1" w:semiHidden="1" w:unhideWhenUsed="1"/>
+    <w:lsdException w:name="Outline List 2" w:semiHidden="1" w:unhideWhenUsed="1"/>
+    <w:lsdException w:name="Outline List 3" w:semiHidden="1" w:unhideWhenUsed="1"/>
+    <w:lsdException w:name="Table Simple 1" w:semiHidden="1" w:unhideWhenUsed="1"/>
+    <w:lsdException w:name="Table Simple 2" w:semiHidden="1" w:unhideWhenUsed="1"/>
+    <w:lsdException w:name="Table Simple 3" w:semiHidden="1" w:unhideWhenUsed="1"/>
+    <w:lsdException w:name="Table Classic 1" w:semiHidden="1" w:unhideWhenUsed="1"/>
+    <w:lsdException w:name="Table Classic 2" w:semiHidden="1" w:unhideWhenUsed="1"/>
+    <w:lsdException w:name="Table Classic 3" w:semiHidden="1" w:unhideWhenUsed="1"/>
+    <w:lsdException w:name="Table Classic 4" w:semiHidden="1" w:unhideWhenUsed="1"/>
+    <w:lsdException w:name="Table Colorful 1" w:semiHidden="1" w:unhideWhenUsed="1"/>
+    <w:lsdException w:name="Table Colorful 2" w:semiHidden="1" w:unhideWhenUsed="1"/>
+    <w:lsdException w:name="Table Colorful 3" w:semiHidden="1" w:unhideWhenUsed="1"/>
+    <w:lsdException w:name="Table Columns 1" w:semiHidden="1" w:unhideWhenUsed="1"/>
+    <w:lsdException w:name="Table Columns 2" w:semiHidden="1" w:unhideWhenUsed="1"/>
+    <w:lsdException w:name="Table Columns 3" w:semiHidden="1" w:unhideWhenUsed="1"/>
+    <w:lsdException w:name="Table Columns 4" w:semiHidden="1" w:unhideWhenUsed="1"/>
+    <w:lsdException w:name="Table Columns 5" w:semiHidden="1" w:unhideWhenUsed="1"/>
+    <w:lsdException w:name="Table Grid 1" w:semiHidden="1" w:unhideWhenUsed="1"/>
+    <w:lsdException w:name="Table Grid 2" w:semiHidden="1" w:unhideWhenUsed="1"/>
+    <w:lsdException w:name="Table Grid 3" w:semiHidden="1" w:unhideWhenUsed="1"/>
+    <w:lsdException w:name="Table Grid 4" w:semiHidden="1" w:unhideWhenUsed="1"/>
+    <w:lsdException w:name="Table Grid 5" w:semiHidden="1" w:unhideWhenUsed="1"/>
+    <w:lsdException w:name="Table Grid 6" w:semiHidden="1" w:unhideWhenUsed="1"/>
+    <w:lsdException w:name="Table Grid 7" w:semiHidden="1" w:unhideWhenUsed="1"/>
+    <w:lsdException w:name="Table Grid 8" w:semiHidden="1" w:unhideWhenUsed="1"/>
+    <w:lsdException w:name="Table List 1" w:semiHidden="1" w:unhideWhenUsed="1"/>
+    <w:lsdException w:name="Table List 2" w:semiHidden="1" w:unhideWhenUsed="1"/>
+    <w:lsdException w:name="Table List 3" w:semiHidden="1" w:unhideWhenUsed="1"/>
+    <w:lsdException w:name="Table List 4" w:semiHidden="1" w:unhideWhenUsed="1"/>
+    <w:lsdException w:name="Table List 5" w:semiHidden="1" w:unhideWhenUsed="1"/>
+    <w:lsdException w:name="Table List 6" w:semiHidden="1" w:unhideWhenUsed="1"/>
+    <w:lsdException w:name="Table List 7" w:semiHidden="1" w:unhideWhenUsed="1"/>
+    <w:lsdException w:name="Table List 8" w:semiHidden="1" w:unhideWhenUsed="1"/>
+    <w:lsdException w:name="Table 3D effects 1" w:semiHidden="1" w:unhideWhenUsed="1"/>
+    <w:lsdException w:name="Table 3D effects 2" w:semiHidden="1" w:unhideWhenUsed="1"/>
+    <w:lsdException w:name="Table 3D effects 3" w:semiHidden="1" w:unhideWhenUsed="1"/>
+    <w:lsdException w:name="Table Contemporary" w:semiHidden="1" w:unhideWhenUsed="1"/>
+    <w:lsdException w:name="Table Elegant" w:semiHidden="1" w:unhideWhenUsed="1"/>
+    <w:lsdException w:name="Table Professional" w:semiHidden="1" w:unhideWhenUsed="1"/>
+    <w:lsdException w:name="Table Subtle 1" w:semiHidden="1" w:unhideWhenUsed="1"/>
+    <w:lsdException w:name="Table Subtle 2" w:semiHidden="1" w:unhideWhenUsed="1"/>
+    <w:lsdException w:name="Table Web 1" w:semiHidden="1" w:unhideWhenUsed="1"/>
+    <w:lsdException w:name="Table Web 2" w:semiHidden="1" w:unhideWhenUsed="1"/>
+    <w:lsdException w:name="Table Web 3" w:semiHidden="1" w:unhideWhenUsed="1"/>
+    <w:lsdException w:name="Balloon Text" w:semiHidden="1" w:unhideWhenUsed="1"/>
+    <w:lsdException w:name="Table Grid" w:uiPriority="59"/>
+    <w:lsdException w:name="Table Theme" w:semiHidden="1" w:unhideWhenUsed="1"/>
+    <w:lsdException w:name="Placeholder Text" w:semiHidden="1"/>
+    <w:lsdException w:name="No Spacing" w:uiPriority="1" w:qFormat="1"/>
+    <w:lsdException w:name="Light Shading" w:uiPriority="60"/>
+    <w:lsdException w:name="Light List" w:uiPriority="61"/>
+    <w:lsdException w:name="Light Grid" w:uiPriority="62"/>
+    <w:lsdException w:name="Medium Shading 1" w:uiPriority="63"/>
+    <w:lsdException w:name="Medium Shading 2" w:uiPriority="64"/>
+    <w:lsdException w:name="Medium List 1" w:uiPriority="65"/>
+    <w:lsdException w:name="Medium List 2" w:uiPriority="66"/>
+    <w:lsdException w:name="Medium Grid 1" w:uiPriority="67"/>
+    <w:lsdException w:name="Medium Grid 2" w:uiPriority="68"/>
+    <w:lsdException w:name="Medium Grid 3" w:uiPriority="69"/>
+    <w:lsdException w:name="Dark List" w:uiPriority="70"/>
+    <w:lsdException w:name="Colorful Shading" w:uiPriority="71"/>
+    <w:lsdException w:name="Colorful List" w:uiPriority="72"/>
+    <w:lsdException w:name="Colorful Grid" w:uiPriority="73"/>
+    <w:lsdException w:name="Light Shading Accent 1" w:uiPriority="60"/>
+    <w:lsdException w:name="Light List Accent 1" w:uiPriority="61"/>
+    <w:lsdException w:name="Light Grid Accent 1" w:uiPriority="62"/>
+    <w:lsdException w:name="Medium Shading 1 Accent 1" w:uiPriority="63"/>
+    <w:lsdException w:name="Medium Shading 2 Accent 1" w:uiPriority="64"/>
+    <w:lsdException w:name="Medium List 1 Accent 1" w:uiPriority="65"/>
+    <w:lsdException w:name="Revision" w:semiHidden="1"/>
+    <w:lsdException w:name="List Paragraph" w:uiPriority="34" w:qFormat="1"/>
+    <w:lsdException w:name="Quote" w:uiPriority="29" w:qFormat="1"/>
+    <w:lsdException w:name="Intense Quote" w:uiPriority="30" w:qFormat="1"/>
+    <w:lsdException w:name="Medium List 2 Accent 1" w:uiPriority="66"/>
+    <w:lsdException w:name="Medium Grid 1 Accent 1" w:uiPriority="67"/>
+    <w:lsdException w:name="Medium Grid 2 Accent 1" w:uiPriority="68"/>
+    <w:lsdException w:name="Medium Grid 3 Accent 1" w:uiPriority="69"/>
+    <w:lsdException w:name="Dark List Accent 1" w:uiPriority="70"/>
+    <w:lsdException w:name="Colorful Shading Accent 1" w:uiPriority="71"/>
+    <w:lsdException w:name="Colorful List Accent 1" w:uiPriority="72"/>
+    <w:lsdException w:name="Colorful Grid Accent 1" w:uiPriority="73"/>
+    <w:lsdException w:name="Light Shading Accent 2" w:uiPriority="60"/>
+    <w:lsdException w:name="Light List Accent 2" w:uiPriority="61"/>
+    <w:lsdException w:name="Light Grid Accent 2" w:uiPriority="62"/>
+    <w:lsdException w:name="Medium Shading 1 Accent 2" w:uiPriority="63"/>
+    <w:lsdException w:name="Medium Shading 2 Accent 2" w:uiPriority="64"/>
+    <w:lsdException w:name="Medium List 1 Accent 2" w:uiPriority="65"/>
+    <w:lsdException w:name="Medium List 2 Accent 2" w:uiPriority="66"/>
+    <w:lsdException w:name="Medium Grid 1 Accent 2" w:uiPriority="67"/>
+    <w:lsdException w:name="Medium Grid 2 Accent 2" w:uiPriority="68"/>
+    <w:lsdException w:name="Medium Grid 3 Accent 2" w:uiPriority="69"/>
+    <w:lsdException w:name="Dark List Accent 2" w:uiPriority="70"/>
+    <w:lsdException w:name="Colorful Shading Accent 2" w:uiPriority="71"/>
+    <w:lsdException w:name="Colorful List Accent 2" w:uiPriority="72"/>
+    <w:lsdException w:name="Colorful Grid Accent 2" w:uiPriority="73"/>
+    <w:lsdException w:name="Light Shading Accent 3" w:uiPriority="60"/>
+    <w:lsdException w:name="Light List Accent 3" w:uiPriority="61"/>
+    <w:lsdException w:name="Light Grid Accent 3" w:uiPriority="62"/>
+    <w:lsdException w:name="Medium Shading 1 Accent 3" w:uiPriority="63"/>
+    <w:lsdException w:name="Medium Shading 2 Accent 3" w:uiPriority="64"/>
+    <w:lsdException w:name="Medium List 1 Accent 3" w:uiPriority="65"/>
+    <w:lsdException w:name="Medium List 2 Accent 3" w:uiPriority="66"/>
+    <w:lsdException w:name="Medium Grid 1 Accent 3" w:uiPriority="67"/>
+    <w:lsdException w:name="Medium Grid 2 Accent 3" w:uiPriority="68"/>
+    <w:lsdException w:name="Medium Grid 3 Accent 3" w:uiPriority="69"/>
+    <w:lsdException w:name="Dark List Accent 3" w:uiPriority="70"/>
+    <w:lsdException w:name="Colorful Shading Accent 3" w:uiPriority="71"/>
+    <w:lsdException w:name="Colorful List Accent 3" w:uiPriority="72"/>
+    <w:lsdException w:name="Colorful Grid Accent 3" w:uiPriority="73"/>
+    <w:lsdException w:name="Light Shading Accent 4" w:uiPriority="60"/>
+    <w:lsdException w:name="Light List Accent 4" w:uiPriority="61"/>
+    <w:lsdException w:name="Light Grid Accent 4" w:uiPriority="62"/>
+    <w:lsdException w:name="Medium Shading 1 Accent 4" w:uiPriority="63"/>
+    <w:lsdException w:name="Medium Shading 2 Accent 4" w:uiPriority="64"/>
+    <w:lsdException w:name="Medium List 1 Accent 4" w:uiPriority="65"/>
+    <w:lsdException w:name="Medium List 2 Accent 4" w:uiPriority="66"/>
+    <w:lsdException w:name="Medium Grid 1 Accent 4" w:uiPriority="67"/>
+    <w:lsdException w:name="Medium Grid 2 Accent 4" w:uiPriority="68"/>
+    <w:lsdException w:name="Medium Grid 3 Accent 4" w:uiPriority="69"/>
+    <w:lsdException w:name="Dark List Accent 4" w:uiPriority="70"/>
+    <w:lsdException w:name="Colorful Shading Accent 4" w:uiPriority="71"/>
+    <w:lsdException w:name="Colorful List Accent 4" w:uiPriority="72"/>
+    <w:lsdException w:name="Colorful Grid Accent 4" w:uiPriority="73"/>
+    <w:lsdException w:name="Light Shading Accent 5" w:uiPriority="60"/>
+    <w:lsdException w:name="Light List Accent 5" w:uiPriority="61"/>
+    <w:lsdException w:name="Light Grid Accent 5" w:uiPriority="62"/>
+    <w:lsdException w:name="Medium Shading 1 Accent 5" w:uiPriority="63"/>
+    <w:lsdException w:name="Medium Shading 2 Accent 5" w:uiPriority="64"/>
+    <w:lsdException w:name="Medium List 1 Accent 5" w:uiPriority="65"/>
+    <w:lsdException w:name="Medium List 2 Accent 5" w:uiPriority="66"/>
+    <w:lsdException w:name="Medium Grid 1 Accent 5" w:uiPriority="67"/>
+    <w:lsdException w:name="Medium Grid 2 Accent 5" w:uiPriority="68"/>
+    <w:lsdException w:name="Medium Grid 3 Accent 5" w:uiPriority="69"/>
+    <w:lsdException w:name="Dark List Accent 5" w:uiPriority="70"/>
+    <w:lsdException w:name="Colorful Shading Accent 5" w:uiPriority="71"/>
+    <w:lsdException w:name="Colorful List Accent 5" w:uiPriority="72"/>
+    <w:lsdException w:name="Colorful Grid Accent 5" w:uiPriority="73"/>
+    <w:lsdException w:name="Light Shading Accent 6" w:uiPriority="60"/>
+    <w:lsdException w:name="Light List Accent 6" w:uiPriority="61"/>
+    <w:lsdException w:name="Light Grid Accent 6" w:uiPriority="62"/>
+    <w:lsdException w:name="Medium Shading 1 Accent 6" w:uiPriority="63"/>
+    <w:lsdException w:name="Medium Shading 2 Accent 6" w:uiPriority="64"/>
+    <w:lsdException w:name="Medium List 1 Accent 6" w:uiPriority="65"/>
+    <w:lsdException w:name="Medium List 2 Accent 6" w:uiPriority="66"/>
+    <w:lsdException w:name="Medium Grid 1 Accent 6" w:uiPriority="67"/>
+    <w:lsdException w:name="Medium Grid 2 Accent 6" w:uiPriority="68"/>
+    <w:lsdException w:name="Medium Grid 3 Accent 6" w:uiPriority="69"/>
+    <w:lsdException w:name="Dark List Accent 6" w:uiPriority="70"/>
+    <w:lsdException w:name="Colorful Shading Accent 6" w:uiPriority="71"/>
+    <w:lsdException w:name="Colorful List Accent 6" w:uiPriority="72"/>
+    <w:lsdException w:name="Colorful Grid Accent 6" w:uiPriority="73"/>
+    <w:lsdException w:name="Subtle Emphasis" w:uiPriority="19" w:qFormat="1"/>
+    <w:lsdException w:name="Intense Emphasis" w:uiPriority="21" w:qFormat="1"/>
+    <w:lsdException w:name="Subtle Reference" w:uiPriority="31" w:qFormat="1"/>
+    <w:lsdException w:name="Intense Reference" w:uiPriority="32" w:qFormat="1"/>
+    <w:lsdException w:name="Book Title" w:uiPriority="33" w:qFormat="1"/>
+    <w:lsdException w:name="Bibliography" w:semiHidden="1" w:uiPriority="37" w:unhideWhenUsed="1"/>
+    <w:lsdException w:name="TOC Heading" w:semiHidden="1" w:uiPriority="39" w:unhideWhenUsed="1" w:qFormat="1"/>
+    <w:lsdException w:name="Plain Table 1" w:uiPriority="41"/>
+    <w:lsdException w:name="Plain Table 2" w:uiPriority="42"/>
+    <w:lsdException w:name="Plain Table 3" w:uiPriority="43"/>
+    <w:lsdException w:name="Plain Table 4" w:uiPriority="44"/>
+    <w:lsdException w:name="Plain Table 5" w:uiPriority="45"/>
+    <w:lsdException w:name="Grid Table Light" w:uiPriority="40"/>
+    <w:lsdException w:name="Grid Table 1 Light" w:uiPriority="46"/>
+    <w:lsdException w:name="Grid Table 2" w:uiPriority="47"/>
+    <w:lsdException w:name="Grid Table 3" w:uiPriority="48"/>
+    <w:lsdException w:name="Grid Table 4" w:uiPriority="49"/>
+    <w:lsdException w:name="Grid Table 5 Dark" w:uiPriority="50"/>
+    <w:lsdException w:name="Grid Table 6 Colorful" w:uiPriority="51"/>
+    <w:lsdException w:name="Grid Table 7 Colorful" w:uiPriority="52"/>
+    <w:lsdException w:name="Grid Table 1 Light Accent 1" w:uiPriority="46"/>
+    <w:lsdException w:name="Grid Table 2 Accent 1" w:uiPriority="47"/>
+    <w:lsdException w:name="Grid Table 3 Accent 1" w:uiPriority="48"/>
+    <w:lsdException w:name="Grid Table 4 Accent 1" w:uiPriority="49"/>
+    <w:lsdException w:name="Grid Table 5 Dark Accent 1" w:uiPriority="50"/>
+    <w:lsdException w:name="Grid Table 6 Colorful Accent 1" w:uiPriority="51"/>
+    <w:lsdException w:name="Grid Table 7 Colorful Accent 1" w:uiPriority="52"/>
+    <w:lsdException w:name="Grid Table 1 Light Accent 2" w:uiPriority="46"/>
+    <w:lsdException w:name="Grid Table 2 Accent 2" w:uiPriority="47"/>
+    <w:lsdException w:name="Grid Table 3 Accent 2" w:uiPriority="48"/>
+    <w:lsdException w:name="Grid Table 4 Accent 2" w:uiPriority="49"/>
+    <w:lsdException w:name="Grid Table 5 Dark Accent 2" w:uiPriority="50"/>
+    <w:lsdException w:name="Grid Table 6 Colorful Accent 2" w:uiPriority="51"/>
+    <w:lsdException w:name="Grid Table 7 Colorful Accent 2" w:uiPriority="52"/>
+    <w:lsdException w:name="Grid Table 1 Light Accent 3" w:uiPriority="46"/>
+    <w:lsdException w:name="Grid Table 2 Accent 3" w:uiPriority="47"/>
+    <w:lsdException w:name="Grid Table 3 Accent 3" w:uiPriority="48"/>
+    <w:lsdException w:name="Grid Table 4 Accent 3" w:uiPriority="49"/>
+    <w:lsdException w:name="Grid Table 5 Dark Accent 3" w:uiPriority="50"/>
+    <w:lsdException w:name="Grid Table 6 Colorful Accent 3" w:uiPriority="51"/>
+    <w:lsdException w:name="Grid Table 7 Colorful Accent 3" w:uiPriority="52"/>
+    <w:lsdException w:name="Grid Table 1 Light Accent 4" w:uiPriority="46"/>
+    <w:lsdException w:name="Grid Table 2 Accent 4" w:uiPriority="47"/>
+    <w:lsdException w:name="Grid Table 3 Accent 4" w:uiPriority="48"/>
+    <w:lsdException w:name="Grid Table 4 Accent 4" w:uiPriority="49"/>
+    <w:lsdException w:name="Grid Table 5 Dark Accent 4" w:uiPriority="50"/>
+    <w:lsdException w:name="Grid Table 6 Colorful Accent 4" w:uiPriority="51"/>
+    <w:lsdException w:name="Grid Table 7 Colorful Accent 4" w:uiPriority="52"/>
+    <w:lsdException w:name="Grid Table 1 Light Accent 5" w:uiPriority="46"/>
+    <w:lsdException w:name="Grid Table 2 Accent 5" w:uiPriority="47"/>
+    <w:lsdException w:name="Grid Table 3 Accent 5" w:uiPriority="48"/>
+    <w:lsdException w:name="Grid Table 4 Accent 5" w:uiPriority="49"/>
+    <w:lsdException w:name="Grid Table 5 Dark Accent 5" w:uiPriority="50"/>
+    <w:lsdException w:name="Grid Table 6 Colorful Accent 5" w:uiPriority="51"/>
+    <w:lsdException w:name="Grid Table 7 Colorful Accent 5" w:uiPriority="52"/>
+    <w:lsdException w:name="Grid Table 1 Light Accent 6" w:uiPriority="46"/>
+    <w:lsdException w:name="Grid Table 2 Accent 6" w:uiPriority="47"/>
+    <w:lsdException w:name="Grid Table 3 Accent 6" w:uiPriority="48"/>
+    <w:lsdException w:name="Grid Table 4 Accent 6" w:uiPriority="49"/>
+    <w:lsdException w:name="Grid Table 5 Dark Accent 6" w:uiPriority="50"/>
+    <w:lsdException w:name="Grid Table 6 Colorful Accent 6" w:uiPriority="51"/>
+    <w:lsdException w:name="Grid Table 7 Colorful Accent 6" w:uiPriority="52"/>
+    <w:lsdException w:name="List Table 1 Light" w:uiPriority="46"/>
+    <w:lsdException w:name="List Table 2" w:uiPriority="47"/>
+    <w:lsdException w:name="List Table 3" w:uiPriority="48"/>
+    <w:lsdException w:name="List Table 4" w:uiPriority="49"/>
+    <w:lsdException w:name="List Table 5 Dark" w:uiPriority="50"/>
+    <w:lsdException w:name="List Table 6 Colorful" w:uiPriority="51"/>
+    <w:lsdException w:name="List Table 7 Colorful" w:uiPriority="52"/>
+    <w:lsdException w:name="List Table 1 Light Accent 1" w:uiPriority="46"/>
+    <w:lsdException w:name="List Table 2 Accent 1" w:uiPriority="47"/>
+    <w:lsdException w:name="List Table 3 Accent 1" w:uiPriority="48"/>
+    <w:lsdException w:name="List Table 4 Accent 1" w:uiPriority="49"/>
+    <w:lsdException w:name="List Table 5 Dark Accent 1" w:uiPriority="50"/>
+    <w:lsdException w:name="List Table 6 Colorful Accent 1" w:uiPriority="51"/>
+    <w:lsdException w:name="List Table 7 Colorful Accent 1" w:uiPriority="52"/>
+    <w:lsdException w:name="List Table 1 Light Accent 2" w:uiPriority="46"/>
+    <w:lsdException w:name="List Table 2 Accent 2" w:uiPriority="47"/>
+    <w:lsdException w:name="List Table 3 Accent 2" w:uiPriority="48"/>
+    <w:lsdException w:name="List Table 4 Accent 2" w:uiPriority="49"/>
+    <w:lsdException w:name="List Table 5 Dark Accent 2" w:uiPriority="50"/>
+    <w:lsdException w:name="List Table 6 Colorful Accent 2" w:uiPriority="51"/>
+    <w:lsdException w:name="List Table 7 Colorful Accent 2" w:uiPriority="52"/>
+    <w:lsdException w:name="List Table 1 Light Accent 3" w:uiPriority="46"/>
+    <w:lsdException w:name="List Table 2 Accent 3" w:uiPriority="47"/>
+    <w:lsdException w:name="List Table 3 Accent 3" w:uiPriority="48"/>
+    <w:lsdException w:name="List Table 4 Accent 3" w:uiPriority="49"/>
+    <w:lsdException w:name="List Table 5 Dark Accent 3" w:uiPriority="50"/>
+    <w:lsdException w:name="List Table 6 Colorful Accent 3" w:uiPriority="51"/>
+    <w:lsdException w:name="List Table 7 Colorful Accent 3" w:uiPriority="52"/>
+    <w:lsdException w:name="List Table 1 Light Accent 4" w:uiPriority="46"/>
+    <w:lsdException w:name="List Table 2 Accent 4" w:uiPriority="47"/>
+    <w:lsdException w:name="List Table 3 Accent 4" w:uiPriority="48"/>
+    <w:lsdException w:name="List Table 4 Accent 4" w:uiPriority="49"/>
+    <w:lsdException w:name="List Table 5 Dark Accent 4" w:uiPriority="50"/>
+    <w:lsdException w:name="List Table 6 Colorful Accent 4" w:uiPriority="51"/>
+    <w:lsdException w:name="List Table 7 Colorful Accent 4" w:uiPriority="52"/>
+    <w:lsdException w:name="List Table 1 Light Accent 5" w:uiPriority="46"/>
+    <w:lsdException w:name="List Table 2 Accent 5" w:uiPriority="47"/>
+    <w:lsdException w:name="List Table 3 Accent 5" w:uiPriority="48"/>
+    <w:lsdException w:name="List Table 4 Accent 5" w:uiPriority="49"/>
+    <w:lsdException w:name="List Table 5 Dark Accent 5" w:uiPriority="50"/>
+    <w:lsdException w:name="List Table 6 Colorful Accent 5" w:uiPriority="51"/>
+    <w:lsdException w:name="List Table 7 Colorful Accent 5" w:uiPriority="52"/>
+    <w:lsdException w:name="List Table 1 Light Accent 6" w:uiPriority="46"/>
+    <w:lsdException w:name="List Table 2 Accent 6" w:uiPriority="47"/>
+    <w:lsdException w:name="List Table 3 Accent 6" w:uiPriority="48"/>
+    <w:lsdException w:name="List Table 4 Accent 6" w:uiPriority="49"/>
+    <w:lsdException w:name="List Table 5 Dark Accent 6" w:uiPriority="50"/>
+    <w:lsdException w:name="List Table 6 Colorful Accent 6" w:uiPriority="51"/>
+    <w:lsdException w:name="List Table 7 Colorful Accent 6" w:uiPriority="52"/>
   </w:latentStyles>
   <w:style w:type="paragraph" w:default="1" w:styleId="a">
     <w:name w:val="Normal"/>
     <w:qFormat/>
     <w:rsid w:val="000232CE"/>
-  </w:style>
-  <w:style w:type="character" w:default="1" w:styleId="a0">
-    <w:name w:val="Default Paragraph Font"/>
-    <w:uiPriority w:val="1"/>
-    <w:semiHidden/>
-    <w:unhideWhenUsed/>
-  </w:style>
-  <w:style w:type="table" w:default="1" w:styleId="a1">
-    <w:name w:val="Normal Table"/>
-    <w:uiPriority w:val="99"/>
-    <w:semiHidden/>
-    <w:unhideWhenUsed/>
-    <w:qFormat/>
-    <w:tblPr>
-      <w:tblInd w:w="0" w:type="dxa"/>
-      <w:tblCellMar>
-        <w:top w:w="0" w:type="dxa"/>
-        <w:left w:w="108" w:type="dxa"/>
-        <w:bottom w:w="0" w:type="dxa"/>
-        <w:right w:w="108" w:type="dxa"/>
-      </w:tblCellMar>
-    </w:tblPr>
-  </w:style>
-  <w:style w:type="numbering" w:default="1" w:styleId="a2">
-    <w:name w:val="No List"/>
-    <w:uiPriority w:val="99"/>
-    <w:semiHidden/>
-    <w:unhideWhenUsed/>
-  </w:style>
-  <w:style w:type="paragraph" w:styleId="a3">
-    <w:name w:val="header"/>
-    <w:basedOn w:val="a"/>
-    <w:link w:val="Char"/>
-    <w:uiPriority w:val="99"/>
-    <w:unhideWhenUsed/>
-    <w:rsid w:val="005E5B1D"/>
-    <w:pPr>
-      <w:pBdr>
-        <w:bottom w:val="single" w:sz="6" w:space="1" w:color="auto"/>
-      </w:pBdr>
-      <w:tabs>
-        <w:tab w:val="center" w:pos="4153"/>
-        <w:tab w:val="right" w:pos="8306"/>
-      </w:tabs>
-      <w:snapToGrid w:val="0"/>
-      <w:spacing w:line="240" w:lineRule="auto"/>
-      <w:jc w:val="center"/>
-    </w:pPr>
-    <w:rPr>
-      <w:sz w:val="18"/>
-      <w:szCs w:val="18"/>
-    </w:rPr>
-  </w:style>
-  <w:style w:type="character" w:customStyle="1" w:styleId="Char">
-    <w:name w:val="页眉 Char"/>
-    <w:basedOn w:val="a0"/>
-    <w:link w:val="a3"/>
-    <w:uiPriority w:val="99"/>
-    <w:rsid w:val="005E5B1D"/>
-    <w:rPr>
-      <w:sz w:val="18"/>
-      <w:szCs w:val="18"/>
-    </w:rPr>
-  </w:style>
-  <w:style w:type="paragraph" w:styleId="a4">
-    <w:name w:val="footer"/>
-    <w:basedOn w:val="a"/>
-    <w:link w:val="Char0"/>
-    <w:uiPriority w:val="99"/>
-    <w:unhideWhenUsed/>
-    <w:rsid w:val="005E5B1D"/>
-    <w:pPr>
-      <w:tabs>
-        <w:tab w:val="center" w:pos="4153"/>
-        <w:tab w:val="right" w:pos="8306"/>
-      </w:tabs>
-      <w:snapToGrid w:val="0"/>
-      <w:spacing w:line="240" w:lineRule="auto"/>
-      <w:jc w:val="left"/>
-    </w:pPr>
-    <w:rPr>
-      <w:sz w:val="18"/>
-      <w:szCs w:val="18"/>
-    </w:rPr>
-  </w:style>
-  <w:style w:type="character" w:customStyle="1" w:styleId="Char0">
-    <w:name w:val="页脚 Char"/>
-    <w:basedOn w:val="a0"/>
-    <w:link w:val="a4"/>
-    <w:uiPriority w:val="99"/>
-    <w:rsid w:val="005E5B1D"/>
-    <w:rPr>
-      <w:sz w:val="18"/>
-      <w:szCs w:val="18"/>
-    </w:rPr>
-  </w:style>
-  <w:style w:type="paragraph" w:styleId="a5">
-    <w:name w:val="Balloon Text"/>
-    <w:basedOn w:val="a"/>
-    <w:link w:val="Char1"/>
-    <w:uiPriority w:val="99"/>
-    <w:semiHidden/>
-    <w:unhideWhenUsed/>
-    <w:rsid w:val="005E5B1D"/>
-    <w:pPr>
-      <w:spacing w:line="240" w:lineRule="auto"/>
-    </w:pPr>
-    <w:rPr>
-      <w:sz w:val="18"/>
-      <w:szCs w:val="18"/>
-    </w:rPr>
-  </w:style>
-  <w:style w:type="character" w:customStyle="1" w:styleId="Char1">
-    <w:name w:val="批注框文本 Char"/>
-    <w:basedOn w:val="a0"/>
-    <w:link w:val="a5"/>
-    <w:uiPriority w:val="99"/>
-    <w:semiHidden/>
-    <w:rsid w:val="005E5B1D"/>
-    <w:rPr>
-      <w:sz w:val="18"/>
-      <w:szCs w:val="18"/>
-    </w:rPr>
-  </w:style>
-  <w:style w:type="table" w:styleId="a6">
-    <w:name w:val="Table Grid"/>
-    <w:basedOn w:val="a1"/>
-    <w:uiPriority w:val="59"/>
-    <w:rsid w:val="005E5B1D"/>
-    <w:pPr>
-      <w:spacing w:line="240" w:lineRule="auto"/>
-    </w:pPr>
-    <w:tblPr>
-      <w:tblInd w:w="0" w:type="dxa"/>
-      <w:tblBorders>
-        <w:top w:val="single" w:sz="4" w:space="0" w:color="auto"/>
-        <w:left w:val="single" w:sz="4" w:space="0" w:color="auto"/>
-        <w:bottom w:val="single" w:sz="4" w:space="0" w:color="auto"/>
-        <w:right w:val="single" w:sz="4" w:space="0" w:color="auto"/>
-        <w:insideH w:val="single" w:sz="4" w:space="0" w:color="auto"/>
-        <w:insideV w:val="single" w:sz="4" w:space="0" w:color="auto"/>
-      </w:tblBorders>
-      <w:tblCellMar>
-        <w:top w:w="0" w:type="dxa"/>
-        <w:left w:w="108" w:type="dxa"/>
-        <w:bottom w:w="0" w:type="dxa"/>
-        <w:right w:w="108" w:type="dxa"/>
-      </w:tblCellMar>
-    </w:tblPr>
-  </w:style>
-  <w:style w:type="paragraph" w:styleId="a7">
-    <w:name w:val="List Paragraph"/>
-    <w:basedOn w:val="a"/>
-    <w:uiPriority w:val="34"/>
-    <w:qFormat/>
-    <w:rsid w:val="005E5B1D"/>
-    <w:pPr>
-      <w:ind w:firstLineChars="200" w:firstLine="420"/>
-    </w:pPr>
-  </w:style>
-  <w:style w:type="character" w:styleId="a8">
-    <w:name w:val="annotation reference"/>
-    <w:basedOn w:val="a0"/>
-    <w:uiPriority w:val="99"/>
-    <w:semiHidden/>
-    <w:unhideWhenUsed/>
-    <w:rsid w:val="00C35E18"/>
-    <w:rPr>
-      <w:sz w:val="21"/>
-      <w:szCs w:val="21"/>
-    </w:rPr>
-  </w:style>
-  <w:style w:type="paragraph" w:styleId="a9">
-    <w:name w:val="annotation text"/>
-    <w:basedOn w:val="a"/>
-    <w:link w:val="Char2"/>
-    <w:uiPriority w:val="99"/>
-    <w:semiHidden/>
-    <w:unhideWhenUsed/>
-    <w:rsid w:val="00C35E18"/>
-    <w:pPr>
-      <w:jc w:val="left"/>
-    </w:pPr>
-  </w:style>
-  <w:style w:type="character" w:customStyle="1" w:styleId="Char2">
-    <w:name w:val="批注文字 Char"/>
-    <w:basedOn w:val="a0"/>
-    <w:link w:val="a9"/>
-    <w:uiPriority w:val="99"/>
-    <w:semiHidden/>
-    <w:rsid w:val="00C35E18"/>
-  </w:style>
-  <w:style w:type="paragraph" w:styleId="aa">
-    <w:name w:val="annotation subject"/>
-    <w:basedOn w:val="a9"/>
-    <w:next w:val="a9"/>
-    <w:link w:val="Char3"/>
-    <w:uiPriority w:val="99"/>
-    <w:semiHidden/>
-    <w:unhideWhenUsed/>
-    <w:rsid w:val="00C35E18"/>
-    <w:rPr>
-      <w:b/>
-      <w:bCs/>
-    </w:rPr>
-  </w:style>
-  <w:style w:type="character" w:customStyle="1" w:styleId="Char3">
-    <w:name w:val="批注主题 Char"/>
-    <w:basedOn w:val="Char2"/>
-    <w:link w:val="aa"/>
-    <w:uiPriority w:val="99"/>
-    <w:semiHidden/>
-    <w:rsid w:val="00C35E18"/>
-    <w:rPr>
-      <w:b/>
-      <w:bCs/>
-    </w:rPr>
-  </w:style>
-  <w:style w:type="paragraph" w:styleId="ab">
-    <w:name w:val="Document Map"/>
-    <w:basedOn w:val="a"/>
-    <w:link w:val="Char4"/>
-    <w:uiPriority w:val="99"/>
-    <w:semiHidden/>
-    <w:unhideWhenUsed/>
-    <w:rsid w:val="002E207F"/>
-    <w:rPr>
-      <w:rFonts w:ascii="宋体" w:eastAsia="宋体"/>
-      <w:sz w:val="18"/>
-      <w:szCs w:val="18"/>
-    </w:rPr>
-  </w:style>
-  <w:style w:type="character" w:customStyle="1" w:styleId="Char4">
-    <w:name w:val="文档结构图 Char"/>
-    <w:basedOn w:val="a0"/>
-    <w:link w:val="ab"/>
-    <w:uiPriority w:val="99"/>
-    <w:semiHidden/>
-    <w:rsid w:val="002E207F"/>
-    <w:rPr>
-      <w:rFonts w:ascii="宋体" w:eastAsia="宋体"/>
-      <w:sz w:val="18"/>
-      <w:szCs w:val="18"/>
-    </w:rPr>
-  </w:style>
-</w:styles>
-</file>
-
-<file path=word/stylesWithEffects.xml><?xml version="1.0" encoding="utf-8"?>
-<w:styles xmlns:wpc="http://schemas.microsoft.com/office/word/2010/wordprocessingCanvas" xmlns:mc="http://schemas.openxmlformats.org/markup-compatibility/2006" xmlns:o="urn:schemas-microsoft-com:office:office" xmlns:r="http://schemas.openxmlformats.org/officeDocument/2006/relationships" xmlns:m="http://schemas.openxmlformats.org/officeDocument/2006/math" xmlns:v="urn:schemas-microsoft-com:vml" xmlns:wp14="http://schemas.microsoft.com/office/word/2010/wordprocessingDrawing" xmlns:wp="http://schemas.openxmlformats.org/drawingml/2006/wordprocessingDrawing" xmlns:w10="urn:schemas-microsoft-com:office:word" xmlns:w="http://schemas.openxmlformats.org/wordprocessingml/2006/main" xmlns:w14="http://schemas.microsoft.com/office/word/2010/wordml" xmlns:wpg="http://schemas.microsoft.com/office/word/2010/wordprocessingGroup" xmlns:wpi="http://schemas.microsoft.com/office/word/2010/wordprocessingInk" xmlns:wne="http://schemas.microsoft.com/office/word/2006/wordml" xmlns:wps="http://schemas.microsoft.com/office/word/2010/wordprocessingShape" mc:Ignorable="w14 wp14">
-  <w:docDefaults>
-    <w:rPrDefault>
-      <w:rPr>
-        <w:rFonts w:asciiTheme="minorHAnsi" w:eastAsiaTheme="minorEastAsia" w:hAnsiTheme="minorHAnsi" w:cstheme="minorBidi"/>
-        <w:kern w:val="2"/>
-        <w:sz w:val="21"/>
-        <w:szCs w:val="22"/>
-        <w:lang w:val="en-US" w:eastAsia="zh-CN" w:bidi="ar-SA"/>
-      </w:rPr>
-    </w:rPrDefault>
-    <w:pPrDefault>
-      <w:pPr>
-        <w:spacing w:line="360" w:lineRule="auto"/>
-        <w:jc w:val="both"/>
-      </w:pPr>
-    </w:pPrDefault>
-  </w:docDefaults>
-  <w:latentStyles w:defLockedState="0" w:defUIPriority="99" w:defSemiHidden="1" w:defUnhideWhenUsed="1" w:defQFormat="0" w:count="267">
-    <w:lsdException w:name="Normal" w:semiHidden="0" w:uiPriority="0" w:unhideWhenUsed="0" w:qFormat="1"/>
-    <w:lsdException w:name="heading 1" w:semiHidden="0" w:uiPriority="9" w:unhideWhenUsed="0" w:qFormat="1"/>
-    <w:lsdException w:name="heading 2" w:uiPriority="9" w:qFormat="1"/>
-    <w:lsdException w:name="heading 3" w:uiPriority="9" w:qFormat="1"/>
-    <w:lsdException w:name="heading 4" w:uiPriority="9" w:qFormat="1"/>
-    <w:lsdException w:name="heading 5" w:uiPriority="9" w:qFormat="1"/>
-    <w:lsdException w:name="heading 6" w:uiPriority="9" w:qFormat="1"/>
-    <w:lsdException w:name="heading 7" w:uiPriority="9" w:qFormat="1"/>
-    <w:lsdException w:name="heading 8" w:uiPriority="9" w:qFormat="1"/>
-    <w:lsdException w:name="heading 9" w:uiPriority="9" w:qFormat="1"/>
-    <w:lsdException w:name="toc 1" w:uiPriority="39"/>
-    <w:lsdException w:name="toc 2" w:uiPriority="39"/>
-    <w:lsdException w:name="toc 3" w:uiPriority="39"/>
-    <w:lsdException w:name="toc 4" w:uiPriority="39"/>
-    <w:lsdException w:name="toc 5" w:uiPriority="39"/>
-    <w:lsdException w:name="toc 6" w:uiPriority="39"/>
-    <w:lsdException w:name="toc 7" w:uiPriority="39"/>
-    <w:lsdException w:name="toc 8" w:uiPriority="39"/>
-    <w:lsdException w:name="toc 9" w:uiPriority="39"/>
-    <w:lsdException w:name="caption" w:uiPriority="35" w:qFormat="1"/>
-    <w:lsdException w:name="Title" w:semiHidden="0" w:uiPriority="10" w:unhideWhenUsed="0" w:qFormat="1"/>
-    <w:lsdException w:name="Default Paragraph Font" w:uiPriority="1"/>
-    <w:lsdException w:name="Subtitle" w:semiHidden="0" w:uiPriority="11" w:unhideWhenUsed="0" w:qFormat="1"/>
-    <w:lsdException w:name="Strong" w:semiHidden="0" w:uiPriority="22" w:unhideWhenUsed="0" w:qFormat="1"/>
-    <w:lsdException w:name="Emphasis" w:semiHidden="0" w:uiPriority="20" w:unhideWhenUsed="0" w:qFormat="1"/>
-    <w:lsdException w:name="Table Grid" w:semiHidden="0" w:uiPriority="59" w:unhideWhenUsed="0"/>
-    <w:lsdException w:name="Placeholder Text" w:unhideWhenUsed="0"/>
-    <w:lsdException w:name="No Spacing" w:semiHidden="0" w:uiPriority="1" w:unhideWhenUsed="0" w:qFormat="1"/>
-    <w:lsdException w:name="Light Shading" w:semiHidden="0" w:uiPriority="60" w:unhideWhenUsed="0"/>
-    <w:lsdException w:name="Light List" w:semiHidden="0" w:uiPriority="61" w:unhideWhenUsed="0"/>
-    <w:lsdException w:name="Light Grid" w:semiHidden="0" w:uiPriority="62" w:unhideWhenUsed="0"/>
-    <w:lsdException w:name="Medium Shading 1" w:semiHidden="0" w:uiPriority="63" w:unhideWhenUsed="0"/>
-    <w:lsdException w:name="Medium Shading 2" w:semiHidden="0" w:uiPriority="64" w:unhideWhenUsed="0"/>
-    <w:lsdException w:name="Medium List 1" w:semiHidden="0" w:uiPriority="65" w:unhideWhenUsed="0"/>
-    <w:lsdException w:name="Medium List 2" w:semiHidden="0" w:uiPriority="66" w:unhideWhenUsed="0"/>
-    <w:lsdException w:name="Medium Grid 1" w:semiHidden="0" w:uiPriority="67" w:unhideWhenUsed="0"/>
-    <w:lsdException w:name="Medium Grid 2" w:semiHidden="0" w:uiPriority="68" w:unhideWhenUsed="0"/>
-    <w:lsdException w:name="Medium Grid 3" w:semiHidden="0" w:uiPriority="69" w:unhideWhenUsed="0"/>
-    <w:lsdException w:name="Dark List" w:semiHidden="0" w:uiPriority="70" w:unhideWhenUsed="0"/>
-    <w:lsdException w:name="Colorful Shading" w:semiHidden="0" w:uiPriority="71" w:unhideWhenUsed="0"/>
-    <w:lsdException w:name="Colorful List" w:semiHidden="0" w:uiPriority="72" w:unhideWhenUsed="0"/>
-    <w:lsdException w:name="Colorful Grid" w:semiHidden="0" w:uiPriority="73" w:unhideWhenUsed="0"/>
-    <w:lsdException w:name="Light Shading Accent 1" w:semiHidden="0" w:uiPriority="60" w:unhideWhenUsed="0"/>
-    <w:lsdException w:name="Light List Accent 1" w:semiHidden="0" w:uiPriority="61" w:unhideWhenUsed="0"/>
-    <w:lsdException w:name="Light Grid Accent 1" w:semiHidden="0" w:uiPriority="62" w:unhideWhenUsed="0"/>
-    <w:lsdException w:name="Medium Shading 1 Accent 1" w:semiHidden="0" w:uiPriority="63" w:unhideWhenUsed="0"/>
-    <w:lsdException w:name="Medium Shading 2 Accent 1" w:semiHidden="0" w:uiPriority="64" w:unhideWhenUsed="0"/>
-    <w:lsdException w:name="Medium List 1 Accent 1" w:semiHidden="0" w:uiPriority="65" w:unhideWhenUsed="0"/>
-    <w:lsdException w:name="Revision" w:unhideWhenUsed="0"/>
-    <w:lsdException w:name="List Paragraph" w:semiHidden="0" w:uiPriority="34" w:unhideWhenUsed="0" w:qFormat="1"/>
-    <w:lsdException w:name="Quote" w:semiHidden="0" w:uiPriority="29" w:unhideWhenUsed="0" w:qFormat="1"/>
-    <w:lsdException w:name="Intense Quote" w:semiHidden="0" w:uiPriority="30" w:unhideWhenUsed="0" w:qFormat="1"/>
-    <w:lsdException w:name="Medium List 2 Accent 1" w:semiHidden="0" w:uiPriority="66" w:unhideWhenUsed="0"/>
-    <w:lsdException w:name="Medium Grid 1 Accent 1" w:semiHidden="0" w:uiPriority="67" w:unhideWhenUsed="0"/>
-    <w:lsdException w:name="Medium Grid 2 Accent 1" w:semiHidden="0" w:uiPriority="68" w:unhideWhenUsed="0"/>
-    <w:lsdException w:name="Medium Grid 3 Accent 1" w:semiHidden="0" w:uiPriority="69" w:unhideWhenUsed="0"/>
-    <w:lsdException w:name="Dark List Accent 1" w:semiHidden="0" w:uiPriority="70" w:unhideWhenUsed="0"/>
-    <w:lsdException w:name="Colorful Shading Accent 1" w:semiHidden="0" w:uiPriority="71" w:unhideWhenUsed="0"/>
-    <w:lsdException w:name="Colorful List Accent 1" w:semiHidden="0" w:uiPriority="72" w:unhideWhenUsed="0"/>
-    <w:lsdException w:name="Colorful Grid Accent 1" w:semiHidden="0" w:uiPriority="73" w:unhideWhenUsed="0"/>
-    <w:lsdException w:name="Light Shading Accent 2" w:semiHidden="0" w:uiPriority="60" w:unhideWhenUsed="0"/>
-    <w:lsdException w:name="Light List Accent 2" w:semiHidden="0" w:uiPriority="61" w:unhideWhenUsed="0"/>
-    <w:lsdException w:name="Light Grid Accent 2" w:semiHidden="0" w:uiPriority="62" w:unhideWhenUsed="0"/>
-    <w:lsdException w:name="Medium Shading 1 Accent 2" w:semiHidden="0" w:uiPriority="63" w:unhideWhenUsed="0"/>
-    <w:lsdException w:name="Medium Shading 2 Accent 2" w:semiHidden="0" w:uiPriority="64" w:unhideWhenUsed="0"/>
-    <w:lsdException w:name="Medium List 1 Accent 2" w:semiHidden="0" w:uiPriority="65" w:unhideWhenUsed="0"/>
-    <w:lsdException w:name="Medium List 2 Accent 2" w:semiHidden="0" w:uiPriority="66" w:unhideWhenUsed="0"/>
-    <w:lsdException w:name="Medium Grid 1 Accent 2" w:semiHidden="0" w:uiPriority="67" w:unhideWhenUsed="0"/>
-    <w:lsdException w:name="Medium Grid 2 Accent 2" w:semiHidden="0" w:uiPriority="68" w:unhideWhenUsed="0"/>
-    <w:lsdException w:name="Medium Grid 3 Accent 2" w:semiHidden="0" w:uiPriority="69" w:unhideWhenUsed="0"/>
-    <w:lsdException w:name="Dark List Accent 2" w:semiHidden="0" w:uiPriority="70" w:unhideWhenUsed="0"/>
-    <w:lsdException w:name="Colorful Shading Accent 2" w:semiHidden="0" w:uiPriority="71" w:unhideWhenUsed="0"/>
-    <w:lsdException w:name="Colorful List Accent 2" w:semiHidden="0" w:uiPriority="72" w:unhideWhenUsed="0"/>
-    <w:lsdException w:name="Colorful Grid Accent 2" w:semiHidden="0" w:uiPriority="73" w:unhideWhenUsed="0"/>
-    <w:lsdException w:name="Light Shading Accent 3" w:semiHidden="0" w:uiPriority="60" w:unhideWhenUsed="0"/>
-    <w:lsdException w:name="Light List Accent 3" w:semiHidden="0" w:uiPriority="61" w:unhideWhenUsed="0"/>
-    <w:lsdException w:name="Light Grid Accent 3" w:semiHidden="0" w:uiPriority="62" w:unhideWhenUsed="0"/>
-    <w:lsdException w:name="Medium Shading 1 Accent 3" w:semiHidden="0" w:uiPriority="63" w:unhideWhenUsed="0"/>
-    <w:lsdException w:name="Medium Shading 2 Accent 3" w:semiHidden="0" w:uiPriority="64" w:unhideWhenUsed="0"/>
-    <w:lsdException w:name="Medium List 1 Accent 3" w:semiHidden="0" w:uiPriority="65" w:unhideWhenUsed="0"/>
-    <w:lsdException w:name="Medium List 2 Accent 3" w:semiHidden="0" w:uiPriority="66" w:unhideWhenUsed="0"/>
-    <w:lsdException w:name="Medium Grid 1 Accent 3" w:semiHidden="0" w:uiPriority="67" w:unhideWhenUsed="0"/>
-    <w:lsdException w:name="Medium Grid 2 Accent 3" w:semiHidden="0" w:uiPriority="68" w:unhideWhenUsed="0"/>
-    <w:lsdException w:name="Medium Grid 3 Accent 3" w:semiHidden="0" w:uiPriority="69" w:unhideWhenUsed="0"/>
-    <w:lsdException w:name="Dark List Accent 3" w:semiHidden="0" w:uiPriority="70" w:unhideWhenUsed="0"/>
-    <w:lsdException w:name="Colorful Shading Accent 3" w:semiHidden="0" w:uiPriority="71" w:unhideWhenUsed="0"/>
-    <w:lsdException w:name="Colorful List Accent 3" w:semiHidden="0" w:uiPriority="72" w:unhideWhenUsed="0"/>
-    <w:lsdException w:name="Colorful Grid Accent 3" w:semiHidden="0" w:uiPriority="73" w:unhideWhenUsed="0"/>
-    <w:lsdException w:name="Light Shading Accent 4" w:semiHidden="0" w:uiPriority="60" w:unhideWhenUsed="0"/>
-    <w:lsdException w:name="Light List Accent 4" w:semiHidden="0" w:uiPriority="61" w:unhideWhenUsed="0"/>
-    <w:lsdException w:name="Light Grid Accent 4" w:semiHidden="0" w:uiPriority="62" w:unhideWhenUsed="0"/>
-    <w:lsdException w:name="Medium Shading 1 Accent 4" w:semiHidden="0" w:uiPriority="63" w:unhideWhenUsed="0"/>
-    <w:lsdException w:name="Medium Shading 2 Accent 4" w:semiHidden="0" w:uiPriority="64" w:unhideWhenUsed="0"/>
-    <w:lsdException w:name="Medium List 1 Accent 4" w:semiHidden="0" w:uiPriority="65" w:unhideWhenUsed="0"/>
-    <w:lsdException w:name="Medium List 2 Accent 4" w:semiHidden="0" w:uiPriority="66" w:unhideWhenUsed="0"/>
-    <w:lsdException w:name="Medium Grid 1 Accent 4" w:semiHidden="0" w:uiPriority="67" w:unhideWhenUsed="0"/>
-    <w:lsdException w:name="Medium Grid 2 Accent 4" w:semiHidden="0" w:uiPriority="68" w:unhideWhenUsed="0"/>
-    <w:lsdException w:name="Medium Grid 3 Accent 4" w:semiHidden="0" w:uiPriority="69" w:unhideWhenUsed="0"/>
-    <w:lsdException w:name="Dark List Accent 4" w:semiHidden="0" w:uiPriority="70" w:unhideWhenUsed="0"/>
-    <w:lsdException w:name="Colorful Shading Accent 4" w:semiHidden="0" w:uiPriority="71" w:unhideWhenUsed="0"/>
-    <w:lsdException w:name="Colorful List Accent 4" w:semiHidden="0" w:uiPriority="72" w:unhideWhenUsed="0"/>
-    <w:lsdException w:name="Colorful Grid Accent 4" w:semiHidden="0" w:uiPriority="73" w:unhideWhenUsed="0"/>
-    <w:lsdException w:name="Light Shading Accent 5" w:semiHidden="0" w:uiPriority="60" w:unhideWhenUsed="0"/>
-    <w:lsdException w:name="Light List Accent 5" w:semiHidden="0" w:uiPriority="61" w:unhideWhenUsed="0"/>
-    <w:lsdException w:name="Light Grid Accent 5" w:semiHidden="0" w:uiPriority="62" w:unhideWhenUsed="0"/>
-    <w:lsdException w:name="Medium Shading 1 Accent 5" w:semiHidden="0" w:uiPriority="63" w:unhideWhenUsed="0"/>
-    <w:lsdException w:name="Medium Shading 2 Accent 5" w:semiHidden="0" w:uiPriority="64" w:unhideWhenUsed="0"/>
-    <w:lsdException w:name="Medium List 1 Accent 5" w:semiHidden="0" w:uiPriority="65" w:unhideWhenUsed="0"/>
-    <w:lsdException w:name="Medium List 2 Accent 5" w:semiHidden="0" w:uiPriority="66" w:unhideWhenUsed="0"/>
-    <w:lsdException w:name="Medium Grid 1 Accent 5" w:semiHidden="0" w:uiPriority="67" w:unhideWhenUsed="0"/>
-    <w:lsdException w:name="Medium Grid 2 Accent 5" w:semiHidden="0" w:uiPriority="68" w:unhideWhenUsed="0"/>
-    <w:lsdException w:name="Medium Grid 3 Accent 5" w:semiHidden="0" w:uiPriority="69" w:unhideWhenUsed="0"/>
-    <w:lsdException w:name="Dark List Accent 5" w:semiHidden="0" w:uiPriority="70" w:unhideWhenUsed="0"/>
-    <w:lsdException w:name="Colorful Shading Accent 5" w:semiHidden="0" w:uiPriority="71" w:unhideWhenUsed="0"/>
-    <w:lsdException w:name="Colorful List Accent 5" w:semiHidden="0" w:uiPriority="72" w:unhideWhenUsed="0"/>
-    <w:lsdException w:name="Colorful Grid Accent 5" w:semiHidden="0" w:uiPriority="73" w:unhideWhenUsed="0"/>
-    <w:lsdException w:name="Light Shading Accent 6" w:semiHidden="0" w:uiPriority="60" w:unhideWhenUsed="0"/>
-    <w:lsdException w:name="Light List Accent 6" w:semiHidden="0" w:uiPriority="61" w:unhideWhenUsed="0"/>
-    <w:lsdException w:name="Light Grid Accent 6" w:semiHidden="0" w:uiPriority="62" w:unhideWhenUsed="0"/>
-    <w:lsdException w:name="Medium Shading 1 Accent 6" w:semiHidden="0" w:uiPriority="63" w:unhideWhenUsed="0"/>
-    <w:lsdException w:name="Medium Shading 2 Accent 6" w:semiHidden="0" w:uiPriority="64" w:unhideWhenUsed="0"/>
-    <w:lsdException w:name="Medium List 1 Accent 6" w:semiHidden="0" w:uiPriority="65" w:unhideWhenUsed="0"/>
-    <w:lsdException w:name="Medium List 2 Accent 6" w:semiHidden="0" w:uiPriority="66" w:unhideWhenUsed="0"/>
-    <w:lsdException w:name="Medium Grid 1 Accent 6" w:semiHidden="0" w:uiPriority="67" w:unhideWhenUsed="0"/>
-    <w:lsdException w:name="Medium Grid 2 Accent 6" w:semiHidden="0" w:uiPriority="68" w:unhideWhenUsed="0"/>
-    <w:lsdException w:name="Medium Grid 3 Accent 6" w:semiHidden="0" w:uiPriority="69" w:unhideWhenUsed="0"/>
-    <w:lsdException w:name="Dark List Accent 6" w:semiHidden="0" w:uiPriority="70" w:unhideWhenUsed="0"/>
-    <w:lsdException w:name="Colorful Shading Accent 6" w:semiHidden="0" w:uiPriority="71" w:unhideWhenUsed="0"/>
-    <w:lsdException w:name="Colorful List Accent 6" w:semiHidden="0" w:uiPriority="72" w:unhideWhenUsed="0"/>
-    <w:lsdException w:name="Colorful Grid Accent 6" w:semiHidden="0" w:uiPriority="73" w:unhideWhenUsed="0"/>
-    <w:lsdException w:name="Subtle Emphasis" w:semiHidden="0" w:uiPriority="19" w:unhideWhenUsed="0" w:qFormat="1"/>
-    <w:lsdException w:name="Intense Emphasis" w:semiHidden="0" w:uiPriority="21" w:unhideWhenUsed="0" w:qFormat="1"/>
-    <w:lsdException w:name="Subtle Reference" w:semiHidden="0" w:uiPriority="31" w:unhideWhenUsed="0" w:qFormat="1"/>
-    <w:lsdException w:name="Intense Reference" w:semiHidden="0" w:uiPriority="32" w:unhideWhenUsed="0" w:qFormat="1"/>
-    <w:lsdException w:name="Book Title" w:semiHidden="0" w:uiPriority="33" w:unhideWhenUsed="0" w:qFormat="1"/>
-    <w:lsdException w:name="Bibliography" w:uiPriority="37"/>
-    <w:lsdException w:name="TOC Heading" w:uiPriority="39" w:qFormat="1"/>
-  </w:latentStyles>
-  <w:style w:type="paragraph" w:default="1" w:styleId="a">
-    <w:name w:val="Normal"/>
-    <w:qFormat/>
   </w:style>
   <w:style w:type="character" w:default="1" w:styleId="a0">
     <w:name w:val="Default Paragraph Font"/>
@@ -3550,7 +3550,6 @@
       <w:spacing w:line="240" w:lineRule="auto"/>
     </w:pPr>
     <w:tblPr>
-      <w:tblInd w:w="0" w:type="dxa"/>
       <w:tblBorders>
         <w:top w:val="single" w:sz="4" w:space="0" w:color="auto"/>
         <w:left w:val="single" w:sz="4" w:space="0" w:color="auto"/>
@@ -3559,12 +3558,6 @@
         <w:insideH w:val="single" w:sz="4" w:space="0" w:color="auto"/>
         <w:insideV w:val="single" w:sz="4" w:space="0" w:color="auto"/>
       </w:tblBorders>
-      <w:tblCellMar>
-        <w:top w:w="0" w:type="dxa"/>
-        <w:left w:w="108" w:type="dxa"/>
-        <w:bottom w:w="0" w:type="dxa"/>
-        <w:right w:w="108" w:type="dxa"/>
-      </w:tblCellMar>
     </w:tblPr>
   </w:style>
   <w:style w:type="paragraph" w:styleId="a7">
@@ -3635,18 +3628,56 @@
       <w:bCs/>
     </w:rPr>
   </w:style>
+  <w:style w:type="paragraph" w:styleId="ab">
+    <w:name w:val="Document Map"/>
+    <w:basedOn w:val="a"/>
+    <w:link w:val="Char4"/>
+    <w:uiPriority w:val="99"/>
+    <w:semiHidden/>
+    <w:unhideWhenUsed/>
+    <w:rsid w:val="002E207F"/>
+    <w:rPr>
+      <w:rFonts w:ascii="宋体" w:eastAsia="宋体"/>
+      <w:sz w:val="18"/>
+      <w:szCs w:val="18"/>
+    </w:rPr>
+  </w:style>
+  <w:style w:type="character" w:customStyle="1" w:styleId="Char4">
+    <w:name w:val="文档结构图 Char"/>
+    <w:basedOn w:val="a0"/>
+    <w:link w:val="ab"/>
+    <w:uiPriority w:val="99"/>
+    <w:semiHidden/>
+    <w:rsid w:val="002E207F"/>
+    <w:rPr>
+      <w:rFonts w:ascii="宋体" w:eastAsia="宋体"/>
+      <w:sz w:val="18"/>
+      <w:szCs w:val="18"/>
+    </w:rPr>
+  </w:style>
 </w:styles>
 </file>
 
 <file path=word/charts/chart1.xml><?xml version="1.0" encoding="utf-8"?>
 <c:chartSpace xmlns:c="http://schemas.openxmlformats.org/drawingml/2006/chart" xmlns:a="http://schemas.openxmlformats.org/drawingml/2006/main" xmlns:r="http://schemas.openxmlformats.org/officeDocument/2006/relationships">
-  <c:date1904 val="1"/>
+  <c:date1904 val="0"/>
   <c:lang val="zh-CN"/>
+  <c:roundedCorners val="0"/>
+  <mc:AlternateContent xmlns:mc="http://schemas.openxmlformats.org/markup-compatibility/2006">
+    <mc:Choice xmlns:c14="http://schemas.microsoft.com/office/drawing/2007/8/2/chart" Requires="c14">
+      <c14:style val="102"/>
+    </mc:Choice>
+    <mc:Fallback>
+      <c:style val="2"/>
+    </mc:Fallback>
+  </mc:AlternateContent>
   <c:chart>
+    <c:autoTitleDeleted val="0"/>
     <c:plotArea>
       <c:layout/>
       <c:lineChart>
         <c:grouping val="standard"/>
+        <c:varyColors val="0"/>
         <c:ser>
           <c:idx val="0"/>
           <c:order val="0"/>
@@ -3732,6 +3763,7 @@
               </c:numCache>
             </c:numRef>
           </c:val>
+          <c:smooth val="0"/>
         </c:ser>
         <c:ser>
           <c:idx val="1"/>
@@ -3800,57 +3832,90 @@
               </c:numCache>
             </c:numRef>
           </c:val>
+          <c:smooth val="0"/>
         </c:ser>
+        <c:dLbls>
+          <c:showLegendKey val="0"/>
+          <c:showVal val="0"/>
+          <c:showCatName val="0"/>
+          <c:showSerName val="0"/>
+          <c:showPercent val="0"/>
+          <c:showBubbleSize val="0"/>
+        </c:dLbls>
         <c:marker val="1"/>
-        <c:axId val="195455232"/>
-        <c:axId val="195465216"/>
+        <c:smooth val="0"/>
+        <c:axId val="-512778848"/>
+        <c:axId val="-512782112"/>
       </c:lineChart>
       <c:catAx>
-        <c:axId val="195455232"/>
+        <c:axId val="-512778848"/>
         <c:scaling>
           <c:orientation val="minMax"/>
         </c:scaling>
+        <c:delete val="0"/>
         <c:axPos val="b"/>
-        <c:numFmt formatCode="m/d/yyyy" sourceLinked="1"/>
+        <c:numFmt formatCode="General" sourceLinked="1"/>
+        <c:majorTickMark val="out"/>
+        <c:minorTickMark val="none"/>
         <c:tickLblPos val="nextTo"/>
-        <c:crossAx val="195465216"/>
+        <c:crossAx val="-512782112"/>
         <c:crosses val="autoZero"/>
         <c:auto val="1"/>
         <c:lblAlgn val="ctr"/>
         <c:lblOffset val="100"/>
+        <c:noMultiLvlLbl val="0"/>
       </c:catAx>
       <c:valAx>
-        <c:axId val="195465216"/>
+        <c:axId val="-512782112"/>
         <c:scaling>
           <c:orientation val="minMax"/>
         </c:scaling>
+        <c:delete val="0"/>
         <c:axPos val="l"/>
         <c:majorGridlines/>
         <c:numFmt formatCode="m/d/yyyy" sourceLinked="1"/>
+        <c:majorTickMark val="out"/>
+        <c:minorTickMark val="none"/>
         <c:tickLblPos val="nextTo"/>
-        <c:crossAx val="195455232"/>
+        <c:crossAx val="-512778848"/>
         <c:crosses val="autoZero"/>
         <c:crossBetween val="between"/>
       </c:valAx>
     </c:plotArea>
     <c:legend>
       <c:legendPos val="r"/>
+      <c:overlay val="0"/>
     </c:legend>
     <c:plotVisOnly val="1"/>
     <c:dispBlanksAs val="gap"/>
+    <c:showDLblsOverMax val="0"/>
   </c:chart>
-  <c:externalData r:id="rId1"/>
+  <c:externalData r:id="rId1">
+    <c:autoUpdate val="0"/>
+  </c:externalData>
 </c:chartSpace>
 </file>
 
 <file path=word/charts/chart2.xml><?xml version="1.0" encoding="utf-8"?>
 <c:chartSpace xmlns:c="http://schemas.openxmlformats.org/drawingml/2006/chart" xmlns:a="http://schemas.openxmlformats.org/drawingml/2006/main" xmlns:r="http://schemas.openxmlformats.org/officeDocument/2006/relationships">
+  <c:date1904 val="0"/>
   <c:lang val="zh-CN"/>
+  <c:roundedCorners val="0"/>
+  <mc:AlternateContent xmlns:mc="http://schemas.openxmlformats.org/markup-compatibility/2006">
+    <mc:Choice xmlns:c14="http://schemas.microsoft.com/office/drawing/2007/8/2/chart" Requires="c14">
+      <c14:style val="102"/>
+    </mc:Choice>
+    <mc:Fallback>
+      <c:style val="2"/>
+    </mc:Fallback>
+  </mc:AlternateContent>
   <c:chart>
+    <c:autoTitleDeleted val="0"/>
     <c:plotArea>
       <c:layout/>
       <c:lineChart>
         <c:grouping val="standard"/>
+        <c:varyColors val="0"/>
         <c:ser>
           <c:idx val="2"/>
           <c:order val="0"/>
@@ -3907,6 +3972,7 @@
               </c:numCache>
             </c:numRef>
           </c:val>
+          <c:smooth val="0"/>
         </c:ser>
         <c:ser>
           <c:idx val="0"/>
@@ -3964,6 +4030,7 @@
               </c:numCache>
             </c:numRef>
           </c:val>
+          <c:smooth val="0"/>
         </c:ser>
         <c:ser>
           <c:idx val="1"/>
@@ -4021,57 +4088,89 @@
               </c:numCache>
             </c:numRef>
           </c:val>
+          <c:smooth val="0"/>
         </c:ser>
+        <c:dLbls>
+          <c:showLegendKey val="0"/>
+          <c:showVal val="0"/>
+          <c:showCatName val="0"/>
+          <c:showSerName val="0"/>
+          <c:showPercent val="0"/>
+          <c:showBubbleSize val="0"/>
+        </c:dLbls>
         <c:marker val="1"/>
-        <c:axId val="195506944"/>
-        <c:axId val="195508480"/>
+        <c:smooth val="0"/>
+        <c:axId val="-342384240"/>
+        <c:axId val="-342375536"/>
       </c:lineChart>
       <c:dateAx>
-        <c:axId val="195506944"/>
+        <c:axId val="-342384240"/>
         <c:scaling>
           <c:orientation val="minMax"/>
         </c:scaling>
+        <c:delete val="0"/>
         <c:axPos val="b"/>
         <c:numFmt formatCode="m/d/yyyy" sourceLinked="1"/>
+        <c:majorTickMark val="out"/>
+        <c:minorTickMark val="none"/>
         <c:tickLblPos val="nextTo"/>
-        <c:crossAx val="195508480"/>
+        <c:crossAx val="-342375536"/>
         <c:crosses val="autoZero"/>
         <c:auto val="1"/>
         <c:lblOffset val="100"/>
         <c:baseTimeUnit val="days"/>
       </c:dateAx>
       <c:valAx>
-        <c:axId val="195508480"/>
+        <c:axId val="-342375536"/>
         <c:scaling>
           <c:orientation val="minMax"/>
         </c:scaling>
+        <c:delete val="0"/>
         <c:axPos val="l"/>
         <c:majorGridlines/>
         <c:numFmt formatCode="General" sourceLinked="0"/>
+        <c:majorTickMark val="out"/>
+        <c:minorTickMark val="none"/>
         <c:tickLblPos val="nextTo"/>
-        <c:crossAx val="195506944"/>
+        <c:crossAx val="-342384240"/>
         <c:crosses val="autoZero"/>
         <c:crossBetween val="between"/>
       </c:valAx>
     </c:plotArea>
     <c:legend>
       <c:legendPos val="r"/>
+      <c:overlay val="0"/>
     </c:legend>
     <c:plotVisOnly val="1"/>
     <c:dispBlanksAs val="zero"/>
+    <c:showDLblsOverMax val="0"/>
   </c:chart>
-  <c:externalData r:id="rId1"/>
+  <c:externalData r:id="rId1">
+    <c:autoUpdate val="0"/>
+  </c:externalData>
 </c:chartSpace>
 </file>
 
 <file path=word/charts/chart3.xml><?xml version="1.0" encoding="utf-8"?>
 <c:chartSpace xmlns:c="http://schemas.openxmlformats.org/drawingml/2006/chart" xmlns:a="http://schemas.openxmlformats.org/drawingml/2006/main" xmlns:r="http://schemas.openxmlformats.org/officeDocument/2006/relationships">
+  <c:date1904 val="0"/>
   <c:lang val="zh-CN"/>
+  <c:roundedCorners val="0"/>
+  <mc:AlternateContent xmlns:mc="http://schemas.openxmlformats.org/markup-compatibility/2006">
+    <mc:Choice xmlns:c14="http://schemas.microsoft.com/office/drawing/2007/8/2/chart" Requires="c14">
+      <c14:style val="102"/>
+    </mc:Choice>
+    <mc:Fallback>
+      <c:style val="2"/>
+    </mc:Fallback>
+  </mc:AlternateContent>
   <c:chart>
+    <c:autoTitleDeleted val="0"/>
     <c:plotArea>
       <c:layout/>
       <c:lineChart>
         <c:grouping val="standard"/>
+        <c:varyColors val="0"/>
         <c:ser>
           <c:idx val="1"/>
           <c:order val="0"/>
@@ -4170,6 +4269,7 @@
               </c:numCache>
             </c:numRef>
           </c:val>
+          <c:smooth val="0"/>
         </c:ser>
         <c:ser>
           <c:idx val="2"/>
@@ -4269,58 +4369,90 @@
               </c:numCache>
             </c:numRef>
           </c:val>
+          <c:smooth val="0"/>
         </c:ser>
+        <c:dLbls>
+          <c:showLegendKey val="0"/>
+          <c:showVal val="0"/>
+          <c:showCatName val="0"/>
+          <c:showSerName val="0"/>
+          <c:showPercent val="0"/>
+          <c:showBubbleSize val="0"/>
+        </c:dLbls>
         <c:marker val="1"/>
-        <c:axId val="195582208"/>
-        <c:axId val="195584000"/>
+        <c:smooth val="0"/>
+        <c:axId val="-342374448"/>
+        <c:axId val="-342383696"/>
       </c:lineChart>
       <c:catAx>
-        <c:axId val="195582208"/>
+        <c:axId val="-342374448"/>
         <c:scaling>
           <c:orientation val="minMax"/>
         </c:scaling>
+        <c:delete val="0"/>
         <c:axPos val="b"/>
         <c:numFmt formatCode="General" sourceLinked="1"/>
+        <c:majorTickMark val="out"/>
+        <c:minorTickMark val="none"/>
         <c:tickLblPos val="nextTo"/>
-        <c:crossAx val="195584000"/>
+        <c:crossAx val="-342383696"/>
         <c:crosses val="autoZero"/>
         <c:auto val="1"/>
         <c:lblAlgn val="ctr"/>
         <c:lblOffset val="100"/>
+        <c:noMultiLvlLbl val="0"/>
       </c:catAx>
       <c:valAx>
-        <c:axId val="195584000"/>
+        <c:axId val="-342383696"/>
         <c:scaling>
           <c:orientation val="minMax"/>
         </c:scaling>
+        <c:delete val="0"/>
         <c:axPos val="l"/>
         <c:majorGridlines/>
         <c:numFmt formatCode="General" sourceLinked="1"/>
+        <c:majorTickMark val="out"/>
+        <c:minorTickMark val="none"/>
         <c:tickLblPos val="nextTo"/>
-        <c:crossAx val="195582208"/>
+        <c:crossAx val="-342374448"/>
         <c:crosses val="autoZero"/>
         <c:crossBetween val="between"/>
       </c:valAx>
     </c:plotArea>
     <c:legend>
       <c:legendPos val="r"/>
+      <c:overlay val="0"/>
     </c:legend>
     <c:plotVisOnly val="1"/>
     <c:dispBlanksAs val="gap"/>
+    <c:showDLblsOverMax val="0"/>
   </c:chart>
-  <c:externalData r:id="rId1"/>
+  <c:externalData r:id="rId1">
+    <c:autoUpdate val="0"/>
+  </c:externalData>
 </c:chartSpace>
 </file>
 
 <file path=word/charts/chart4.xml><?xml version="1.0" encoding="utf-8"?>
 <c:chartSpace xmlns:c="http://schemas.openxmlformats.org/drawingml/2006/chart" xmlns:a="http://schemas.openxmlformats.org/drawingml/2006/main" xmlns:r="http://schemas.openxmlformats.org/officeDocument/2006/relationships">
-  <c:date1904 val="1"/>
+  <c:date1904 val="0"/>
   <c:lang val="zh-CN"/>
+  <c:roundedCorners val="0"/>
+  <mc:AlternateContent xmlns:mc="http://schemas.openxmlformats.org/markup-compatibility/2006">
+    <mc:Choice xmlns:c14="http://schemas.microsoft.com/office/drawing/2007/8/2/chart" Requires="c14">
+      <c14:style val="102"/>
+    </mc:Choice>
+    <mc:Fallback>
+      <c:style val="2"/>
+    </mc:Fallback>
+  </mc:AlternateContent>
   <c:chart>
+    <c:autoTitleDeleted val="0"/>
     <c:plotArea>
       <c:layout/>
       <c:lineChart>
         <c:grouping val="standard"/>
+        <c:varyColors val="0"/>
         <c:ser>
           <c:idx val="0"/>
           <c:order val="0"/>
@@ -4419,6 +4551,7 @@
               </c:numCache>
             </c:numRef>
           </c:val>
+          <c:smooth val="0"/>
         </c:ser>
         <c:ser>
           <c:idx val="1"/>
@@ -4518,6 +4651,7 @@
               </c:numCache>
             </c:numRef>
           </c:val>
+          <c:smooth val="0"/>
         </c:ser>
         <c:ser>
           <c:idx val="2"/>
@@ -4617,58 +4751,90 @@
               </c:numCache>
             </c:numRef>
           </c:val>
+          <c:smooth val="0"/>
         </c:ser>
+        <c:dLbls>
+          <c:showLegendKey val="0"/>
+          <c:showVal val="0"/>
+          <c:showCatName val="0"/>
+          <c:showSerName val="0"/>
+          <c:showPercent val="0"/>
+          <c:showBubbleSize val="0"/>
+        </c:dLbls>
         <c:marker val="1"/>
-        <c:axId val="195638016"/>
-        <c:axId val="195639552"/>
+        <c:smooth val="0"/>
+        <c:axId val="-342373360"/>
+        <c:axId val="-342385328"/>
       </c:lineChart>
       <c:catAx>
-        <c:axId val="195638016"/>
+        <c:axId val="-342373360"/>
         <c:scaling>
           <c:orientation val="minMax"/>
         </c:scaling>
+        <c:delete val="0"/>
         <c:axPos val="b"/>
         <c:numFmt formatCode="General" sourceLinked="1"/>
+        <c:majorTickMark val="out"/>
+        <c:minorTickMark val="none"/>
         <c:tickLblPos val="nextTo"/>
-        <c:crossAx val="195639552"/>
+        <c:crossAx val="-342385328"/>
         <c:crosses val="autoZero"/>
         <c:auto val="1"/>
         <c:lblAlgn val="ctr"/>
         <c:lblOffset val="100"/>
+        <c:noMultiLvlLbl val="0"/>
       </c:catAx>
       <c:valAx>
-        <c:axId val="195639552"/>
+        <c:axId val="-342385328"/>
         <c:scaling>
           <c:orientation val="minMax"/>
         </c:scaling>
+        <c:delete val="0"/>
         <c:axPos val="l"/>
         <c:majorGridlines/>
         <c:numFmt formatCode="General" sourceLinked="1"/>
+        <c:majorTickMark val="out"/>
+        <c:minorTickMark val="none"/>
         <c:tickLblPos val="nextTo"/>
-        <c:crossAx val="195638016"/>
+        <c:crossAx val="-342373360"/>
         <c:crosses val="autoZero"/>
         <c:crossBetween val="between"/>
       </c:valAx>
     </c:plotArea>
     <c:legend>
       <c:legendPos val="r"/>
+      <c:overlay val="0"/>
     </c:legend>
     <c:plotVisOnly val="1"/>
     <c:dispBlanksAs val="gap"/>
+    <c:showDLblsOverMax val="0"/>
   </c:chart>
-  <c:externalData r:id="rId1"/>
+  <c:externalData r:id="rId1">
+    <c:autoUpdate val="0"/>
+  </c:externalData>
 </c:chartSpace>
 </file>
 
 <file path=word/charts/chart5.xml><?xml version="1.0" encoding="utf-8"?>
 <c:chartSpace xmlns:c="http://schemas.openxmlformats.org/drawingml/2006/chart" xmlns:a="http://schemas.openxmlformats.org/drawingml/2006/main" xmlns:r="http://schemas.openxmlformats.org/officeDocument/2006/relationships">
-  <c:date1904 val="1"/>
+  <c:date1904 val="0"/>
   <c:lang val="zh-CN"/>
+  <c:roundedCorners val="0"/>
+  <mc:AlternateContent xmlns:mc="http://schemas.openxmlformats.org/markup-compatibility/2006">
+    <mc:Choice xmlns:c14="http://schemas.microsoft.com/office/drawing/2007/8/2/chart" Requires="c14">
+      <c14:style val="102"/>
+    </mc:Choice>
+    <mc:Fallback>
+      <c:style val="2"/>
+    </mc:Fallback>
+  </mc:AlternateContent>
   <c:chart>
+    <c:autoTitleDeleted val="0"/>
     <c:plotArea>
       <c:layout/>
       <c:lineChart>
         <c:grouping val="standard"/>
+        <c:varyColors val="0"/>
         <c:ser>
           <c:idx val="0"/>
           <c:order val="0"/>
@@ -4728,6 +4894,7 @@
               </c:numCache>
             </c:numRef>
           </c:val>
+          <c:smooth val="0"/>
         </c:ser>
         <c:ser>
           <c:idx val="1"/>
@@ -4788,6 +4955,7 @@
               </c:numCache>
             </c:numRef>
           </c:val>
+          <c:smooth val="0"/>
         </c:ser>
         <c:ser>
           <c:idx val="2"/>
@@ -4848,56 +5016,98 @@
               </c:numCache>
             </c:numRef>
           </c:val>
+          <c:smooth val="0"/>
         </c:ser>
-        <c:marker val="1"/>
-        <c:axId val="195668992"/>
-        <c:axId val="195707648"/>
+        <c:dLbls>
+          <c:showLegendKey val="0"/>
+          <c:showVal val="0"/>
+          <c:showCatName val="0"/>
+          <c:showSerName val="0"/>
+          <c:showPercent val="0"/>
+          <c:showBubbleSize val="0"/>
+        </c:dLbls>
+        <c:smooth val="0"/>
+        <c:axId val="-342383152"/>
+        <c:axId val="-342378800"/>
       </c:lineChart>
       <c:catAx>
-        <c:axId val="195668992"/>
+        <c:axId val="-342383152"/>
         <c:scaling>
           <c:orientation val="minMax"/>
         </c:scaling>
+        <c:delete val="0"/>
         <c:axPos val="b"/>
+        <c:majorTickMark val="out"/>
+        <c:minorTickMark val="none"/>
         <c:tickLblPos val="nextTo"/>
-        <c:crossAx val="195707648"/>
+        <c:crossAx val="-342378800"/>
         <c:crosses val="autoZero"/>
         <c:auto val="1"/>
         <c:lblAlgn val="ctr"/>
         <c:lblOffset val="100"/>
+        <c:noMultiLvlLbl val="0"/>
       </c:catAx>
       <c:valAx>
-        <c:axId val="195707648"/>
+        <c:axId val="-342378800"/>
         <c:scaling>
           <c:orientation val="minMax"/>
         </c:scaling>
+        <c:delete val="0"/>
         <c:axPos val="l"/>
         <c:majorGridlines/>
         <c:numFmt formatCode="General" sourceLinked="1"/>
+        <c:majorTickMark val="out"/>
+        <c:minorTickMark val="none"/>
         <c:tickLblPos val="nextTo"/>
-        <c:crossAx val="195668992"/>
+        <c:crossAx val="-342383152"/>
         <c:crosses val="autoZero"/>
         <c:crossBetween val="between"/>
       </c:valAx>
     </c:plotArea>
     <c:legend>
       <c:legendPos val="r"/>
+      <c:overlay val="0"/>
     </c:legend>
     <c:plotVisOnly val="1"/>
     <c:dispBlanksAs val="gap"/>
+    <c:showDLblsOverMax val="0"/>
   </c:chart>
-  <c:externalData r:id="rId1"/>
+  <c:externalData r:id="rId1">
+    <c:autoUpdate val="0"/>
+  </c:externalData>
 </c:chartSpace>
 </file>
 
 <file path=word/charts/chart6.xml><?xml version="1.0" encoding="utf-8"?>
 <c:chartSpace xmlns:c="http://schemas.openxmlformats.org/drawingml/2006/chart" xmlns:a="http://schemas.openxmlformats.org/drawingml/2006/main" xmlns:r="http://schemas.openxmlformats.org/officeDocument/2006/relationships">
+  <c:date1904 val="0"/>
   <c:lang val="zh-CN"/>
+  <c:roundedCorners val="0"/>
+  <mc:AlternateContent xmlns:mc="http://schemas.openxmlformats.org/markup-compatibility/2006">
+    <mc:Choice xmlns:c14="http://schemas.microsoft.com/office/drawing/2007/8/2/chart" Requires="c14">
+      <c14:style val="102"/>
+    </mc:Choice>
+    <mc:Fallback>
+      <c:style val="2"/>
+    </mc:Fallback>
+  </mc:AlternateContent>
   <c:chart>
+    <c:autoTitleDeleted val="0"/>
     <c:plotArea>
-      <c:layout/>
+      <c:layout>
+        <c:manualLayout>
+          <c:layoutTarget val="inner"/>
+          <c:xMode val="edge"/>
+          <c:yMode val="edge"/>
+          <c:x val="7.1388868447518808E-2"/>
+          <c:y val="5.8821075313184111E-2"/>
+          <c:w val="0.54834375843206518"/>
+          <c:h val="0.78949535238226221"/>
+        </c:manualLayout>
+      </c:layout>
       <c:lineChart>
         <c:grouping val="standard"/>
+        <c:varyColors val="0"/>
         <c:ser>
           <c:idx val="0"/>
           <c:order val="1"/>
@@ -4957,13 +5167,24 @@
               </c:numCache>
             </c:numRef>
           </c:val>
+          <c:smooth val="0"/>
         </c:ser>
+        <c:dLbls>
+          <c:showLegendKey val="0"/>
+          <c:showVal val="0"/>
+          <c:showCatName val="0"/>
+          <c:showSerName val="0"/>
+          <c:showPercent val="0"/>
+          <c:showBubbleSize val="0"/>
+        </c:dLbls>
         <c:marker val="1"/>
-        <c:axId val="195733376"/>
-        <c:axId val="195734912"/>
+        <c:smooth val="0"/>
+        <c:axId val="-342377712"/>
+        <c:axId val="-342387504"/>
       </c:lineChart>
       <c:lineChart>
         <c:grouping val="standard"/>
+        <c:varyColors val="0"/>
         <c:ser>
           <c:idx val="1"/>
           <c:order val="0"/>
@@ -5023,71 +5244,98 @@
               </c:numCache>
             </c:numRef>
           </c:val>
+          <c:smooth val="0"/>
         </c:ser>
+        <c:dLbls>
+          <c:showLegendKey val="0"/>
+          <c:showVal val="0"/>
+          <c:showCatName val="0"/>
+          <c:showSerName val="0"/>
+          <c:showPercent val="0"/>
+          <c:showBubbleSize val="0"/>
+        </c:dLbls>
         <c:marker val="1"/>
-        <c:axId val="195742336"/>
-        <c:axId val="195740800"/>
+        <c:smooth val="0"/>
+        <c:axId val="-342381520"/>
+        <c:axId val="-342382064"/>
       </c:lineChart>
       <c:catAx>
-        <c:axId val="195733376"/>
+        <c:axId val="-342377712"/>
         <c:scaling>
           <c:orientation val="minMax"/>
         </c:scaling>
+        <c:delete val="0"/>
         <c:axPos val="b"/>
+        <c:majorTickMark val="out"/>
+        <c:minorTickMark val="none"/>
         <c:tickLblPos val="nextTo"/>
-        <c:crossAx val="195734912"/>
+        <c:crossAx val="-342387504"/>
         <c:crosses val="autoZero"/>
         <c:auto val="1"/>
         <c:lblAlgn val="ctr"/>
         <c:lblOffset val="100"/>
+        <c:noMultiLvlLbl val="0"/>
       </c:catAx>
       <c:valAx>
-        <c:axId val="195734912"/>
+        <c:axId val="-342387504"/>
         <c:scaling>
           <c:orientation val="minMax"/>
         </c:scaling>
+        <c:delete val="0"/>
         <c:axPos val="l"/>
         <c:majorGridlines/>
         <c:numFmt formatCode="General" sourceLinked="0"/>
+        <c:majorTickMark val="out"/>
+        <c:minorTickMark val="none"/>
         <c:tickLblPos val="nextTo"/>
-        <c:crossAx val="195733376"/>
+        <c:crossAx val="-342377712"/>
         <c:crosses val="autoZero"/>
         <c:crossBetween val="between"/>
       </c:valAx>
       <c:valAx>
-        <c:axId val="195740800"/>
+        <c:axId val="-342382064"/>
         <c:scaling>
           <c:orientation val="minMax"/>
         </c:scaling>
+        <c:delete val="0"/>
         <c:axPos val="r"/>
         <c:numFmt formatCode="0%" sourceLinked="1"/>
+        <c:majorTickMark val="out"/>
+        <c:minorTickMark val="none"/>
         <c:tickLblPos val="nextTo"/>
-        <c:crossAx val="195742336"/>
+        <c:crossAx val="-342381520"/>
         <c:crosses val="max"/>
         <c:crossBetween val="between"/>
       </c:valAx>
       <c:catAx>
-        <c:axId val="195742336"/>
+        <c:axId val="-342381520"/>
         <c:scaling>
           <c:orientation val="minMax"/>
         </c:scaling>
         <c:delete val="1"/>
         <c:axPos val="b"/>
+        <c:majorTickMark val="out"/>
+        <c:minorTickMark val="none"/>
         <c:tickLblPos val="none"/>
-        <c:crossAx val="195740800"/>
+        <c:crossAx val="-342382064"/>
         <c:crosses val="autoZero"/>
         <c:auto val="1"/>
         <c:lblAlgn val="ctr"/>
         <c:lblOffset val="100"/>
+        <c:noMultiLvlLbl val="0"/>
       </c:catAx>
     </c:plotArea>
     <c:legend>
       <c:legendPos val="r"/>
+      <c:overlay val="0"/>
     </c:legend>
     <c:plotVisOnly val="1"/>
     <c:dispBlanksAs val="gap"/>
+    <c:showDLblsOverMax val="0"/>
   </c:chart>
-  <c:externalData r:id="rId1"/>
+  <c:externalData r:id="rId1">
+    <c:autoUpdate val="0"/>
+  </c:externalData>
 </c:chartSpace>
 </file>
 

</xml_diff>